<commit_message>
added pdf and modified documentation
</commit_message>
<xml_diff>
--- a/documentation.docx
+++ b/documentation.docx
@@ -1025,7 +1025,7 @@
           <w:sz w:val="32"/>
           <w:szCs w:val="32"/>
         </w:rPr>
-        <w:t>For the better understandability in this projects we use some techniques and different tools as follows</w:t>
+        <w:t>For the better understandability in this projects we use some techniques and different tools as follows.</w:t>
       </w:r>
     </w:p>
     <w:p>
@@ -1290,7 +1290,7 @@
           <w:sz w:val="28"/>
           <w:szCs w:val="28"/>
         </w:rPr>
-        <w:t>*linux (ubuntu or any)</w:t>
+        <w:t>* linux (ubuntu or any)</w:t>
       </w:r>
     </w:p>
     <w:p>
@@ -1311,24 +1311,4209 @@
           <w:sz w:val="28"/>
           <w:szCs w:val="28"/>
         </w:rPr>
-        <w:t>*windows (8 or above)</w:t>
-      </w:r>
-    </w:p>
-    <w:p>
-      <w:pPr>
-        <w:pStyle w:val="Normal"/>
-        <w:bidi w:val="0"/>
-        <w:jc w:val="left"/>
-        <w:rPr>
-          <w:b w:val="false"/>
+        <w:t>* windows (8 or above)</w:t>
+      </w:r>
+    </w:p>
+    <w:p>
+      <w:pPr>
+        <w:pStyle w:val="Normal"/>
+        <w:bidi w:val="0"/>
+        <w:jc w:val="left"/>
+        <w:rPr>
+          <w:sz w:val="28"/>
+          <w:szCs w:val="28"/>
+        </w:rPr>
+      </w:pPr>
+      <w:r>
+        <w:rPr>
+          <w:b w:val="false"/>
+          <w:bCs w:val="false"/>
+        </w:rPr>
+      </w:r>
+    </w:p>
+    <w:p>
+      <w:pPr>
+        <w:pStyle w:val="Normal"/>
+        <w:bidi w:val="0"/>
+        <w:jc w:val="left"/>
+        <w:rPr>
+          <w:b/>
+          <w:b/>
+          <w:bCs/>
+        </w:rPr>
+      </w:pPr>
+      <w:r>
+        <w:rPr>
+          <w:b/>
+          <w:bCs/>
+          <w:sz w:val="28"/>
+          <w:szCs w:val="28"/>
+        </w:rPr>
+        <w:t>4.IDE</w:t>
+      </w:r>
+    </w:p>
+    <w:p>
+      <w:pPr>
+        <w:pStyle w:val="Normal"/>
+        <w:bidi w:val="0"/>
+        <w:jc w:val="left"/>
+        <w:rPr>
+          <w:b w:val="false"/>
+          <w:b w:val="false"/>
+          <w:bCs w:val="false"/>
+        </w:rPr>
+      </w:pPr>
+      <w:r>
+        <w:rPr>
           <w:b w:val="false"/>
           <w:bCs w:val="false"/>
           <w:sz w:val="28"/>
           <w:szCs w:val="28"/>
         </w:rPr>
-      </w:pPr>
-      <w:r>
+        <w:t>* vscode (recommended)</w:t>
+      </w:r>
+    </w:p>
+    <w:p>
+      <w:pPr>
+        <w:pStyle w:val="Normal"/>
+        <w:bidi w:val="0"/>
+        <w:jc w:val="left"/>
+        <w:rPr>
+          <w:sz w:val="28"/>
+          <w:szCs w:val="28"/>
+        </w:rPr>
+      </w:pPr>
+      <w:r>
+        <w:rPr>
+          <w:b w:val="false"/>
+          <w:bCs w:val="false"/>
+        </w:rPr>
+      </w:r>
+    </w:p>
+    <w:p>
+      <w:pPr>
+        <w:pStyle w:val="Normal"/>
+        <w:bidi w:val="0"/>
+        <w:jc w:val="left"/>
+        <w:rPr>
+          <w:b/>
+          <w:b/>
+          <w:bCs/>
+        </w:rPr>
+      </w:pPr>
+      <w:r>
+        <w:rPr>
+          <w:b/>
+          <w:bCs/>
+          <w:sz w:val="28"/>
+          <w:szCs w:val="28"/>
+        </w:rPr>
+        <w:t>5.Software used in this project</w:t>
+      </w:r>
+    </w:p>
+    <w:p>
+      <w:pPr>
+        <w:pStyle w:val="Normal"/>
+        <w:bidi w:val="0"/>
+        <w:jc w:val="left"/>
+        <w:rPr>
+          <w:b w:val="false"/>
+          <w:b w:val="false"/>
+          <w:bCs w:val="false"/>
+        </w:rPr>
+      </w:pPr>
+      <w:r>
+        <w:rPr>
+          <w:b w:val="false"/>
+          <w:bCs w:val="false"/>
+          <w:sz w:val="28"/>
+          <w:szCs w:val="28"/>
+        </w:rPr>
+        <w:t>* Apache</w:t>
+      </w:r>
+    </w:p>
+    <w:p>
+      <w:pPr>
+        <w:pStyle w:val="Normal"/>
+        <w:bidi w:val="0"/>
+        <w:jc w:val="left"/>
+        <w:rPr>
+          <w:b w:val="false"/>
+          <w:b w:val="false"/>
+          <w:bCs w:val="false"/>
+        </w:rPr>
+      </w:pPr>
+      <w:r>
+        <w:rPr>
+          <w:b w:val="false"/>
+          <w:bCs w:val="false"/>
+          <w:sz w:val="28"/>
+          <w:szCs w:val="28"/>
+        </w:rPr>
+        <w:t>* MySQL</w:t>
+      </w:r>
+    </w:p>
+    <w:p>
+      <w:pPr>
+        <w:pStyle w:val="Normal"/>
+        <w:bidi w:val="0"/>
+        <w:jc w:val="left"/>
         <w:rPr/>
+      </w:pPr>
+      <w:r>
+        <w:rPr>
+          <w:b w:val="false"/>
+          <w:bCs w:val="false"/>
+          <w:sz w:val="28"/>
+          <w:szCs w:val="28"/>
+        </w:rPr>
+        <w:t>* github/gitlab</w:t>
+      </w:r>
+    </w:p>
+    <w:p>
+      <w:pPr>
+        <w:pStyle w:val="Normal"/>
+        <w:bidi w:val="0"/>
+        <w:jc w:val="left"/>
+        <w:rPr>
+          <w:b w:val="false"/>
+          <w:b w:val="false"/>
+          <w:bCs w:val="false"/>
+          <w:sz w:val="28"/>
+          <w:szCs w:val="28"/>
+        </w:rPr>
+      </w:pPr>
+      <w:r>
+        <w:rPr/>
+      </w:r>
+    </w:p>
+    <w:p>
+      <w:pPr>
+        <w:pStyle w:val="Normal"/>
+        <w:bidi w:val="0"/>
+        <w:jc w:val="left"/>
+        <w:rPr>
+          <w:b w:val="false"/>
+          <w:b w:val="false"/>
+          <w:bCs w:val="false"/>
+          <w:sz w:val="28"/>
+          <w:szCs w:val="28"/>
+        </w:rPr>
+      </w:pPr>
+      <w:r>
+        <w:rPr/>
+      </w:r>
+    </w:p>
+    <w:p>
+      <w:pPr>
+        <w:pStyle w:val="Normal"/>
+        <w:bidi w:val="0"/>
+        <w:jc w:val="left"/>
+        <w:rPr>
+          <w:b/>
+          <w:b/>
+          <w:bCs/>
+          <w:sz w:val="32"/>
+          <w:szCs w:val="32"/>
+        </w:rPr>
+      </w:pPr>
+      <w:r>
+        <w:rPr>
+          <w:b/>
+          <w:bCs/>
+          <w:sz w:val="32"/>
+          <w:szCs w:val="32"/>
+        </w:rPr>
+      </w:r>
+    </w:p>
+    <w:p>
+      <w:pPr>
+        <w:pStyle w:val="Normal"/>
+        <w:bidi w:val="0"/>
+        <w:jc w:val="left"/>
+        <w:rPr>
+          <w:b/>
+          <w:b/>
+          <w:bCs/>
+          <w:sz w:val="32"/>
+          <w:szCs w:val="32"/>
+        </w:rPr>
+      </w:pPr>
+      <w:r>
+        <w:rPr>
+          <w:b/>
+          <w:bCs/>
+          <w:sz w:val="32"/>
+          <w:szCs w:val="32"/>
+        </w:rPr>
+      </w:r>
+    </w:p>
+    <w:p>
+      <w:pPr>
+        <w:pStyle w:val="Normal"/>
+        <w:bidi w:val="0"/>
+        <w:jc w:val="left"/>
+        <w:rPr>
+          <w:b/>
+          <w:b/>
+          <w:bCs/>
+          <w:sz w:val="32"/>
+          <w:szCs w:val="32"/>
+        </w:rPr>
+      </w:pPr>
+      <w:r>
+        <w:rPr>
+          <w:b/>
+          <w:bCs/>
+          <w:sz w:val="32"/>
+          <w:szCs w:val="32"/>
+        </w:rPr>
+      </w:r>
+    </w:p>
+    <w:p>
+      <w:pPr>
+        <w:pStyle w:val="Normal"/>
+        <w:bidi w:val="0"/>
+        <w:jc w:val="left"/>
+        <w:rPr>
+          <w:b/>
+          <w:b/>
+          <w:bCs/>
+          <w:sz w:val="32"/>
+          <w:szCs w:val="32"/>
+        </w:rPr>
+      </w:pPr>
+      <w:r>
+        <w:rPr>
+          <w:b/>
+          <w:bCs/>
+          <w:sz w:val="32"/>
+          <w:szCs w:val="32"/>
+        </w:rPr>
+      </w:r>
+    </w:p>
+    <w:p>
+      <w:pPr>
+        <w:pStyle w:val="Normal"/>
+        <w:bidi w:val="0"/>
+        <w:jc w:val="left"/>
+        <w:rPr>
+          <w:b/>
+          <w:b/>
+          <w:bCs/>
+          <w:sz w:val="32"/>
+          <w:szCs w:val="32"/>
+        </w:rPr>
+      </w:pPr>
+      <w:r>
+        <w:rPr>
+          <w:b/>
+          <w:bCs/>
+          <w:sz w:val="32"/>
+          <w:szCs w:val="32"/>
+        </w:rPr>
+      </w:r>
+    </w:p>
+    <w:p>
+      <w:pPr>
+        <w:pStyle w:val="Normal"/>
+        <w:bidi w:val="0"/>
+        <w:jc w:val="left"/>
+        <w:rPr>
+          <w:b/>
+          <w:b/>
+          <w:bCs/>
+          <w:sz w:val="32"/>
+          <w:szCs w:val="32"/>
+        </w:rPr>
+      </w:pPr>
+      <w:r>
+        <w:rPr>
+          <w:b/>
+          <w:bCs/>
+          <w:sz w:val="32"/>
+          <w:szCs w:val="32"/>
+        </w:rPr>
+      </w:r>
+    </w:p>
+    <w:p>
+      <w:pPr>
+        <w:pStyle w:val="Normal"/>
+        <w:bidi w:val="0"/>
+        <w:jc w:val="left"/>
+        <w:rPr>
+          <w:b/>
+          <w:b/>
+          <w:bCs/>
+          <w:sz w:val="32"/>
+          <w:szCs w:val="32"/>
+        </w:rPr>
+      </w:pPr>
+      <w:r>
+        <w:rPr>
+          <w:b/>
+          <w:bCs/>
+          <w:sz w:val="32"/>
+          <w:szCs w:val="32"/>
+        </w:rPr>
+      </w:r>
+    </w:p>
+    <w:p>
+      <w:pPr>
+        <w:pStyle w:val="Normal"/>
+        <w:bidi w:val="0"/>
+        <w:jc w:val="left"/>
+        <w:rPr>
+          <w:b/>
+          <w:b/>
+          <w:bCs/>
+          <w:sz w:val="32"/>
+          <w:szCs w:val="32"/>
+        </w:rPr>
+      </w:pPr>
+      <w:r>
+        <w:rPr>
+          <w:b/>
+          <w:bCs/>
+          <w:sz w:val="32"/>
+          <w:szCs w:val="32"/>
+        </w:rPr>
+      </w:r>
+    </w:p>
+    <w:p>
+      <w:pPr>
+        <w:pStyle w:val="Normal"/>
+        <w:bidi w:val="0"/>
+        <w:jc w:val="left"/>
+        <w:rPr>
+          <w:b/>
+          <w:b/>
+          <w:bCs/>
+          <w:sz w:val="32"/>
+          <w:szCs w:val="32"/>
+        </w:rPr>
+      </w:pPr>
+      <w:r>
+        <w:rPr>
+          <w:b/>
+          <w:bCs/>
+          <w:sz w:val="32"/>
+          <w:szCs w:val="32"/>
+        </w:rPr>
+      </w:r>
+    </w:p>
+    <w:p>
+      <w:pPr>
+        <w:pStyle w:val="Normal"/>
+        <w:bidi w:val="0"/>
+        <w:jc w:val="left"/>
+        <w:rPr>
+          <w:b/>
+          <w:b/>
+          <w:bCs/>
+          <w:sz w:val="32"/>
+          <w:szCs w:val="32"/>
+        </w:rPr>
+      </w:pPr>
+      <w:r>
+        <w:rPr>
+          <w:b/>
+          <w:bCs/>
+          <w:sz w:val="32"/>
+          <w:szCs w:val="32"/>
+        </w:rPr>
+        <w:t>Implementation:-</w:t>
+      </w:r>
+    </w:p>
+    <w:p>
+      <w:pPr>
+        <w:pStyle w:val="Normal"/>
+        <w:bidi w:val="0"/>
+        <w:jc w:val="left"/>
+        <w:rPr>
+          <w:b/>
+          <w:b/>
+          <w:bCs/>
+          <w:sz w:val="32"/>
+          <w:szCs w:val="32"/>
+        </w:rPr>
+      </w:pPr>
+      <w:r>
+        <w:rPr>
+          <w:b/>
+          <w:bCs/>
+          <w:sz w:val="32"/>
+          <w:szCs w:val="32"/>
+        </w:rPr>
+      </w:r>
+    </w:p>
+    <w:p>
+      <w:pPr>
+        <w:pStyle w:val="TextBody"/>
+        <w:bidi w:val="0"/>
+        <w:jc w:val="left"/>
+        <w:rPr/>
+      </w:pPr>
+      <w:r>
+        <w:rPr>
+          <w:b w:val="false"/>
+          <w:bCs w:val="false"/>
+          <w:sz w:val="28"/>
+          <w:szCs w:val="28"/>
+        </w:rPr>
+        <w:t xml:space="preserve">if the application was organizing an Event and one wanted to see what the various events on display are, or wanted to see the details of a particular event or delete an event. In a Single Page application, when routing is enabled, all of this functionality would be available via links </w:t>
+      </w:r>
+      <w:r>
+        <w:rPr>
+          <w:b w:val="false"/>
+          <w:bCs w:val="false"/>
+          <w:sz w:val="28"/>
+          <w:szCs w:val="28"/>
+        </w:rPr>
+        <w:t>and everything connect each other with links.</w:t>
+      </w:r>
+    </w:p>
+    <w:p>
+      <w:pPr>
+        <w:pStyle w:val="TextBody"/>
+        <w:bidi w:val="0"/>
+        <w:jc w:val="left"/>
+        <w:rPr>
+          <w:b/>
+          <w:b/>
+          <w:bCs/>
+          <w:sz w:val="24"/>
+          <w:szCs w:val="24"/>
+        </w:rPr>
+      </w:pPr>
+      <w:r>
+        <w:rPr>
+          <w:b/>
+          <w:bCs/>
+          <w:sz w:val="24"/>
+          <w:szCs w:val="24"/>
+        </w:rPr>
+        <w:t>STEP 1</w:t>
+      </w:r>
+    </w:p>
+    <w:p>
+      <w:pPr>
+        <w:pStyle w:val="TextBody"/>
+        <w:bidi w:val="0"/>
+        <w:jc w:val="left"/>
+        <w:rPr>
+          <w:b/>
+          <w:b/>
+          <w:bCs/>
+          <w:sz w:val="24"/>
+          <w:szCs w:val="24"/>
+        </w:rPr>
+      </w:pPr>
+      <w:r>
+        <w:rPr>
+          <w:b/>
+          <w:bCs/>
+          <w:sz w:val="24"/>
+          <w:szCs w:val="24"/>
+        </w:rPr>
+        <w:tab/>
+        <w:t>create index.html and save the following codes: should be included-</w:t>
+      </w:r>
+    </w:p>
+    <w:p>
+      <w:pPr>
+        <w:pStyle w:val="TextBody"/>
+        <w:bidi w:val="0"/>
+        <w:jc w:val="left"/>
+        <w:rPr>
+          <w:b/>
+          <w:b/>
+          <w:bCs/>
+          <w:sz w:val="24"/>
+          <w:szCs w:val="24"/>
+        </w:rPr>
+      </w:pPr>
+      <w:r>
+        <w:rPr>
+          <w:b/>
+          <w:bCs/>
+          <w:sz w:val="24"/>
+          <w:szCs w:val="24"/>
+        </w:rPr>
+      </w:r>
+    </w:p>
+    <w:p>
+      <w:pPr>
+        <w:pStyle w:val="Normal"/>
+        <w:bidi w:val="0"/>
+        <w:jc w:val="left"/>
+        <w:rPr>
+          <w:rFonts w:ascii="Droid Sans Mono;monospace;monospace;Droid Sans Fallback" w:hAnsi="Droid Sans Mono;monospace;monospace;Droid Sans Fallback"/>
+          <w:b w:val="false"/>
+          <w:b/>
+          <w:bCs/>
+          <w:color w:val="A9B1D6"/>
+          <w:sz w:val="24"/>
+          <w:szCs w:val="24"/>
+          <w:highlight w:val="darkBlue"/>
+        </w:rPr>
+      </w:pPr>
+      <w:r>
+        <w:rPr>
+          <w:rFonts w:ascii="Droid Sans Mono;monospace;monospace;Droid Sans Fallback" w:hAnsi="Droid Sans Mono;monospace;monospace;Droid Sans Fallback"/>
+          <w:b w:val="false"/>
+          <w:bCs/>
+          <w:color w:val="BA3C97"/>
+          <w:sz w:val="24"/>
+          <w:szCs w:val="24"/>
+          <w:highlight w:val="darkBlue"/>
+        </w:rPr>
+        <w:t>&lt;</w:t>
+      </w:r>
+      <w:r>
+        <w:rPr>
+          <w:rFonts w:ascii="Droid Sans Mono;monospace;monospace;Droid Sans Fallback" w:hAnsi="Droid Sans Mono;monospace;monospace;Droid Sans Fallback"/>
+          <w:b w:val="false"/>
+          <w:bCs/>
+          <w:color w:val="F7768E"/>
+          <w:sz w:val="24"/>
+          <w:szCs w:val="24"/>
+          <w:highlight w:val="darkBlue"/>
+        </w:rPr>
+        <w:t xml:space="preserve">script </w:t>
+      </w:r>
+      <w:r>
+        <w:rPr>
+          <w:rFonts w:ascii="Droid Sans Mono;monospace;monospace;Droid Sans Fallback" w:hAnsi="Droid Sans Mono;monospace;monospace;Droid Sans Fallback"/>
+          <w:b w:val="false"/>
+          <w:bCs/>
+          <w:color w:val="BB9AF7"/>
+          <w:sz w:val="24"/>
+          <w:szCs w:val="24"/>
+          <w:highlight w:val="darkBlue"/>
+        </w:rPr>
+        <w:t>src</w:t>
+      </w:r>
+      <w:r>
+        <w:rPr>
+          <w:rFonts w:ascii="Droid Sans Mono;monospace;monospace;Droid Sans Fallback" w:hAnsi="Droid Sans Mono;monospace;monospace;Droid Sans Fallback"/>
+          <w:b w:val="false"/>
+          <w:bCs/>
+          <w:color w:val="89DDFF"/>
+          <w:sz w:val="24"/>
+          <w:szCs w:val="24"/>
+          <w:highlight w:val="darkBlue"/>
+        </w:rPr>
+        <w:t>="</w:t>
+      </w:r>
+      <w:r>
+        <w:rPr>
+          <w:rFonts w:ascii="Droid Sans Mono;monospace;monospace;Droid Sans Fallback" w:hAnsi="Droid Sans Mono;monospace;monospace;Droid Sans Fallback"/>
+          <w:b w:val="false"/>
+          <w:bCs/>
+          <w:color w:val="9ECE6A"/>
+          <w:sz w:val="24"/>
+          <w:szCs w:val="24"/>
+          <w:highlight w:val="darkBlue"/>
+        </w:rPr>
+        <w:t>https://ajax.googleapis.com/ajax/libs/angularjs/1.6.9/angular.min.js</w:t>
+      </w:r>
+      <w:r>
+        <w:rPr>
+          <w:rFonts w:ascii="Droid Sans Mono;monospace;monospace;Droid Sans Fallback" w:hAnsi="Droid Sans Mono;monospace;monospace;Droid Sans Fallback"/>
+          <w:b w:val="false"/>
+          <w:bCs/>
+          <w:color w:val="89DDFF"/>
+          <w:sz w:val="24"/>
+          <w:szCs w:val="24"/>
+          <w:highlight w:val="darkBlue"/>
+        </w:rPr>
+        <w:t>"</w:t>
+      </w:r>
+      <w:r>
+        <w:rPr>
+          <w:rFonts w:ascii="Droid Sans Mono;monospace;monospace;Droid Sans Fallback" w:hAnsi="Droid Sans Mono;monospace;monospace;Droid Sans Fallback"/>
+          <w:b w:val="false"/>
+          <w:bCs/>
+          <w:color w:val="BA3C97"/>
+          <w:sz w:val="24"/>
+          <w:szCs w:val="24"/>
+          <w:highlight w:val="darkBlue"/>
+        </w:rPr>
+        <w:t>&gt;&lt;/</w:t>
+      </w:r>
+      <w:r>
+        <w:rPr>
+          <w:rFonts w:ascii="Droid Sans Mono;monospace;monospace;Droid Sans Fallback" w:hAnsi="Droid Sans Mono;monospace;monospace;Droid Sans Fallback"/>
+          <w:b w:val="false"/>
+          <w:bCs/>
+          <w:color w:val="F7768E"/>
+          <w:sz w:val="24"/>
+          <w:szCs w:val="24"/>
+          <w:highlight w:val="darkBlue"/>
+        </w:rPr>
+        <w:t>script</w:t>
+      </w:r>
+      <w:r>
+        <w:rPr>
+          <w:rFonts w:ascii="Droid Sans Mono;monospace;monospace;Droid Sans Fallback" w:hAnsi="Droid Sans Mono;monospace;monospace;Droid Sans Fallback"/>
+          <w:b w:val="false"/>
+          <w:bCs/>
+          <w:color w:val="BA3C97"/>
+          <w:sz w:val="24"/>
+          <w:szCs w:val="24"/>
+          <w:highlight w:val="darkBlue"/>
+        </w:rPr>
+        <w:t>&gt;</w:t>
+      </w:r>
+    </w:p>
+    <w:p>
+      <w:pPr>
+        <w:pStyle w:val="Normal"/>
+        <w:bidi w:val="0"/>
+        <w:spacing w:lineRule="atLeast" w:line="360"/>
+        <w:jc w:val="left"/>
+        <w:rPr>
+          <w:rFonts w:ascii="Droid Sans Mono;monospace;monospace;Droid Sans Fallback" w:hAnsi="Droid Sans Mono;monospace;monospace;Droid Sans Fallback"/>
+          <w:b w:val="false"/>
+          <w:color w:val="A9B1D6"/>
+          <w:sz w:val="24"/>
+          <w:szCs w:val="24"/>
+          <w:highlight w:val="darkBlue"/>
+        </w:rPr>
+      </w:pPr>
+      <w:r>
+        <w:rPr>
+          <w:rFonts w:ascii="Droid Sans Mono;monospace;monospace;Droid Sans Fallback" w:hAnsi="Droid Sans Mono;monospace;monospace;Droid Sans Fallback"/>
+          <w:b w:val="false"/>
+          <w:color w:val="BA3C97"/>
+          <w:sz w:val="24"/>
+          <w:szCs w:val="24"/>
+          <w:highlight w:val="darkBlue"/>
+        </w:rPr>
+        <w:t>&lt;</w:t>
+      </w:r>
+      <w:r>
+        <w:rPr>
+          <w:rFonts w:ascii="Droid Sans Mono;monospace;monospace;Droid Sans Fallback" w:hAnsi="Droid Sans Mono;monospace;monospace;Droid Sans Fallback"/>
+          <w:b w:val="false"/>
+          <w:color w:val="F7768E"/>
+          <w:sz w:val="24"/>
+          <w:szCs w:val="24"/>
+          <w:highlight w:val="darkBlue"/>
+        </w:rPr>
+        <w:t xml:space="preserve">script </w:t>
+      </w:r>
+      <w:r>
+        <w:rPr>
+          <w:rFonts w:ascii="Droid Sans Mono;monospace;monospace;Droid Sans Fallback" w:hAnsi="Droid Sans Mono;monospace;monospace;Droid Sans Fallback"/>
+          <w:b w:val="false"/>
+          <w:color w:val="BB9AF7"/>
+          <w:sz w:val="24"/>
+          <w:szCs w:val="24"/>
+          <w:highlight w:val="darkBlue"/>
+        </w:rPr>
+        <w:t>src</w:t>
+      </w:r>
+      <w:r>
+        <w:rPr>
+          <w:rFonts w:ascii="Droid Sans Mono;monospace;monospace;Droid Sans Fallback" w:hAnsi="Droid Sans Mono;monospace;monospace;Droid Sans Fallback"/>
+          <w:b w:val="false"/>
+          <w:color w:val="89DDFF"/>
+          <w:sz w:val="24"/>
+          <w:szCs w:val="24"/>
+          <w:highlight w:val="darkBlue"/>
+        </w:rPr>
+        <w:t>="</w:t>
+      </w:r>
+      <w:r>
+        <w:rPr>
+          <w:rFonts w:ascii="Droid Sans Mono;monospace;monospace;Droid Sans Fallback" w:hAnsi="Droid Sans Mono;monospace;monospace;Droid Sans Fallback"/>
+          <w:b w:val="false"/>
+          <w:color w:val="9ECE6A"/>
+          <w:sz w:val="24"/>
+          <w:szCs w:val="24"/>
+          <w:highlight w:val="darkBlue"/>
+        </w:rPr>
+        <w:t>https://ajax.googleapis.com/ajax/libs/angularjs/1.6.9/angular-route.js</w:t>
+      </w:r>
+      <w:r>
+        <w:rPr>
+          <w:rFonts w:ascii="Droid Sans Mono;monospace;monospace;Droid Sans Fallback" w:hAnsi="Droid Sans Mono;monospace;monospace;Droid Sans Fallback"/>
+          <w:b w:val="false"/>
+          <w:color w:val="89DDFF"/>
+          <w:sz w:val="24"/>
+          <w:szCs w:val="24"/>
+          <w:highlight w:val="darkBlue"/>
+        </w:rPr>
+        <w:t>"</w:t>
+      </w:r>
+      <w:r>
+        <w:rPr>
+          <w:rFonts w:ascii="Droid Sans Mono;monospace;monospace;Droid Sans Fallback" w:hAnsi="Droid Sans Mono;monospace;monospace;Droid Sans Fallback"/>
+          <w:b w:val="false"/>
+          <w:color w:val="BA3C97"/>
+          <w:sz w:val="24"/>
+          <w:szCs w:val="24"/>
+          <w:highlight w:val="darkBlue"/>
+        </w:rPr>
+        <w:t>&gt;&lt;/</w:t>
+      </w:r>
+      <w:r>
+        <w:rPr>
+          <w:rFonts w:ascii="Droid Sans Mono;monospace;monospace;Droid Sans Fallback" w:hAnsi="Droid Sans Mono;monospace;monospace;Droid Sans Fallback"/>
+          <w:b w:val="false"/>
+          <w:color w:val="F7768E"/>
+          <w:sz w:val="24"/>
+          <w:szCs w:val="24"/>
+          <w:highlight w:val="darkBlue"/>
+        </w:rPr>
+        <w:t>script</w:t>
+      </w:r>
+      <w:r>
+        <w:rPr>
+          <w:rFonts w:ascii="Droid Sans Mono;monospace;monospace;Droid Sans Fallback" w:hAnsi="Droid Sans Mono;monospace;monospace;Droid Sans Fallback"/>
+          <w:b w:val="false"/>
+          <w:color w:val="BA3C97"/>
+          <w:sz w:val="24"/>
+          <w:szCs w:val="24"/>
+          <w:highlight w:val="darkBlue"/>
+        </w:rPr>
+        <w:t>&gt;</w:t>
+      </w:r>
+    </w:p>
+    <w:p>
+      <w:pPr>
+        <w:pStyle w:val="TextBody"/>
+        <w:bidi w:val="0"/>
+        <w:jc w:val="left"/>
+        <w:rPr>
+          <w:b/>
+          <w:b/>
+          <w:bCs/>
+          <w:sz w:val="24"/>
+          <w:szCs w:val="24"/>
+        </w:rPr>
+      </w:pPr>
+      <w:r>
+        <w:rPr>
+          <w:b/>
+          <w:bCs/>
+          <w:sz w:val="24"/>
+          <w:szCs w:val="24"/>
+        </w:rPr>
+      </w:r>
+    </w:p>
+    <w:p>
+      <w:pPr>
+        <w:pStyle w:val="Normal"/>
+        <w:bidi w:val="0"/>
+        <w:jc w:val="left"/>
+        <w:rPr>
+          <w:rFonts w:ascii="Droid Sans Mono;monospace;monospace;Droid Sans Fallback" w:hAnsi="Droid Sans Mono;monospace;monospace;Droid Sans Fallback"/>
+          <w:b w:val="false"/>
+          <w:b/>
+          <w:bCs/>
+          <w:color w:val="A9B1D6"/>
+          <w:sz w:val="24"/>
+          <w:szCs w:val="24"/>
+          <w:highlight w:val="darkBlue"/>
+        </w:rPr>
+      </w:pPr>
+      <w:r>
+        <w:rPr>
+          <w:rFonts w:ascii="Droid Sans Mono;monospace;monospace;Droid Sans Fallback" w:hAnsi="Droid Sans Mono;monospace;monospace;Droid Sans Fallback"/>
+          <w:b w:val="false"/>
+          <w:bCs/>
+          <w:color w:val="BA3C97"/>
+          <w:sz w:val="24"/>
+          <w:szCs w:val="24"/>
+          <w:highlight w:val="darkBlue"/>
+        </w:rPr>
+        <w:t>&lt;</w:t>
+      </w:r>
+      <w:r>
+        <w:rPr>
+          <w:rFonts w:ascii="Droid Sans Mono;monospace;monospace;Droid Sans Fallback" w:hAnsi="Droid Sans Mono;monospace;monospace;Droid Sans Fallback"/>
+          <w:b w:val="false"/>
+          <w:bCs/>
+          <w:color w:val="F7768E"/>
+          <w:sz w:val="24"/>
+          <w:szCs w:val="24"/>
+          <w:highlight w:val="darkBlue"/>
+        </w:rPr>
+        <w:t xml:space="preserve">ul </w:t>
+      </w:r>
+      <w:r>
+        <w:rPr>
+          <w:rFonts w:ascii="Droid Sans Mono;monospace;monospace;Droid Sans Fallback" w:hAnsi="Droid Sans Mono;monospace;monospace;Droid Sans Fallback"/>
+          <w:b w:val="false"/>
+          <w:bCs/>
+          <w:color w:val="BB9AF7"/>
+          <w:sz w:val="24"/>
+          <w:szCs w:val="24"/>
+          <w:highlight w:val="darkBlue"/>
+        </w:rPr>
+        <w:t>class</w:t>
+      </w:r>
+      <w:r>
+        <w:rPr>
+          <w:rFonts w:ascii="Droid Sans Mono;monospace;monospace;Droid Sans Fallback" w:hAnsi="Droid Sans Mono;monospace;monospace;Droid Sans Fallback"/>
+          <w:b w:val="false"/>
+          <w:bCs/>
+          <w:color w:val="89DDFF"/>
+          <w:sz w:val="24"/>
+          <w:szCs w:val="24"/>
+          <w:highlight w:val="darkBlue"/>
+        </w:rPr>
+        <w:t>="</w:t>
+      </w:r>
+      <w:r>
+        <w:rPr>
+          <w:rFonts w:ascii="Droid Sans Mono;monospace;monospace;Droid Sans Fallback" w:hAnsi="Droid Sans Mono;monospace;monospace;Droid Sans Fallback"/>
+          <w:b w:val="false"/>
+          <w:bCs/>
+          <w:color w:val="9ECE6A"/>
+          <w:sz w:val="24"/>
+          <w:szCs w:val="24"/>
+          <w:highlight w:val="darkBlue"/>
+        </w:rPr>
+        <w:t>navbar-nav mr-auto</w:t>
+      </w:r>
+      <w:r>
+        <w:rPr>
+          <w:rFonts w:ascii="Droid Sans Mono;monospace;monospace;Droid Sans Fallback" w:hAnsi="Droid Sans Mono;monospace;monospace;Droid Sans Fallback"/>
+          <w:b w:val="false"/>
+          <w:bCs/>
+          <w:color w:val="89DDFF"/>
+          <w:sz w:val="24"/>
+          <w:szCs w:val="24"/>
+          <w:highlight w:val="darkBlue"/>
+        </w:rPr>
+        <w:t>"</w:t>
+      </w:r>
+      <w:r>
+        <w:rPr>
+          <w:rFonts w:ascii="Droid Sans Mono;monospace;monospace;Droid Sans Fallback" w:hAnsi="Droid Sans Mono;monospace;monospace;Droid Sans Fallback"/>
+          <w:b w:val="false"/>
+          <w:bCs/>
+          <w:color w:val="BA3C97"/>
+          <w:sz w:val="24"/>
+          <w:szCs w:val="24"/>
+          <w:highlight w:val="darkBlue"/>
+        </w:rPr>
+        <w:t>&gt;</w:t>
+      </w:r>
+    </w:p>
+    <w:p>
+      <w:pPr>
+        <w:pStyle w:val="Normal"/>
+        <w:bidi w:val="0"/>
+        <w:spacing w:lineRule="atLeast" w:line="360"/>
+        <w:jc w:val="left"/>
+        <w:rPr>
+          <w:rFonts w:ascii="Droid Sans Mono;monospace;monospace;Droid Sans Fallback" w:hAnsi="Droid Sans Mono;monospace;monospace;Droid Sans Fallback"/>
+          <w:b w:val="false"/>
+          <w:color w:val="A9B1D6"/>
+          <w:sz w:val="24"/>
+          <w:szCs w:val="24"/>
+          <w:highlight w:val="darkBlue"/>
+        </w:rPr>
+      </w:pPr>
+      <w:r>
+        <w:rPr>
+          <w:rFonts w:ascii="Droid Sans Mono;monospace;monospace;Droid Sans Fallback" w:hAnsi="Droid Sans Mono;monospace;monospace;Droid Sans Fallback"/>
+          <w:b w:val="false"/>
+          <w:color w:val="BA3C97"/>
+          <w:sz w:val="24"/>
+          <w:szCs w:val="24"/>
+          <w:highlight w:val="darkBlue"/>
+        </w:rPr>
+        <w:t>&lt;</w:t>
+      </w:r>
+      <w:r>
+        <w:rPr>
+          <w:rFonts w:ascii="Droid Sans Mono;monospace;monospace;Droid Sans Fallback" w:hAnsi="Droid Sans Mono;monospace;monospace;Droid Sans Fallback"/>
+          <w:b w:val="false"/>
+          <w:color w:val="F7768E"/>
+          <w:sz w:val="24"/>
+          <w:szCs w:val="24"/>
+          <w:highlight w:val="darkBlue"/>
+        </w:rPr>
+        <w:t xml:space="preserve">li </w:t>
+      </w:r>
+      <w:r>
+        <w:rPr>
+          <w:rFonts w:ascii="Droid Sans Mono;monospace;monospace;Droid Sans Fallback" w:hAnsi="Droid Sans Mono;monospace;monospace;Droid Sans Fallback"/>
+          <w:b w:val="false"/>
+          <w:color w:val="BB9AF7"/>
+          <w:sz w:val="24"/>
+          <w:szCs w:val="24"/>
+          <w:highlight w:val="darkBlue"/>
+        </w:rPr>
+        <w:t>class</w:t>
+      </w:r>
+      <w:r>
+        <w:rPr>
+          <w:rFonts w:ascii="Droid Sans Mono;monospace;monospace;Droid Sans Fallback" w:hAnsi="Droid Sans Mono;monospace;monospace;Droid Sans Fallback"/>
+          <w:b w:val="false"/>
+          <w:color w:val="89DDFF"/>
+          <w:sz w:val="24"/>
+          <w:szCs w:val="24"/>
+          <w:highlight w:val="darkBlue"/>
+        </w:rPr>
+        <w:t>="</w:t>
+      </w:r>
+      <w:r>
+        <w:rPr>
+          <w:rFonts w:ascii="Droid Sans Mono;monospace;monospace;Droid Sans Fallback" w:hAnsi="Droid Sans Mono;monospace;monospace;Droid Sans Fallback"/>
+          <w:b w:val="false"/>
+          <w:color w:val="9ECE6A"/>
+          <w:sz w:val="24"/>
+          <w:szCs w:val="24"/>
+          <w:highlight w:val="darkBlue"/>
+        </w:rPr>
+        <w:t>nav-item active</w:t>
+      </w:r>
+      <w:r>
+        <w:rPr>
+          <w:rFonts w:ascii="Droid Sans Mono;monospace;monospace;Droid Sans Fallback" w:hAnsi="Droid Sans Mono;monospace;monospace;Droid Sans Fallback"/>
+          <w:b w:val="false"/>
+          <w:color w:val="89DDFF"/>
+          <w:sz w:val="24"/>
+          <w:szCs w:val="24"/>
+          <w:highlight w:val="darkBlue"/>
+        </w:rPr>
+        <w:t>"</w:t>
+      </w:r>
+      <w:r>
+        <w:rPr>
+          <w:rFonts w:ascii="Droid Sans Mono;monospace;monospace;Droid Sans Fallback" w:hAnsi="Droid Sans Mono;monospace;monospace;Droid Sans Fallback"/>
+          <w:b w:val="false"/>
+          <w:color w:val="BA3C97"/>
+          <w:sz w:val="24"/>
+          <w:szCs w:val="24"/>
+          <w:highlight w:val="darkBlue"/>
+        </w:rPr>
+        <w:t>&gt;</w:t>
+      </w:r>
+    </w:p>
+    <w:p>
+      <w:pPr>
+        <w:pStyle w:val="Normal"/>
+        <w:bidi w:val="0"/>
+        <w:spacing w:lineRule="atLeast" w:line="360"/>
+        <w:jc w:val="left"/>
+        <w:rPr>
+          <w:rFonts w:ascii="Droid Sans Mono;monospace;monospace;Droid Sans Fallback" w:hAnsi="Droid Sans Mono;monospace;monospace;Droid Sans Fallback"/>
+          <w:b w:val="false"/>
+          <w:color w:val="A9B1D6"/>
+          <w:sz w:val="24"/>
+          <w:szCs w:val="24"/>
+          <w:highlight w:val="darkBlue"/>
+        </w:rPr>
+      </w:pPr>
+      <w:r>
+        <w:rPr>
+          <w:rFonts w:ascii="Droid Sans Mono;monospace;monospace;Droid Sans Fallback" w:hAnsi="Droid Sans Mono;monospace;monospace;Droid Sans Fallback"/>
+          <w:b w:val="false"/>
+          <w:color w:val="BA3C97"/>
+          <w:sz w:val="24"/>
+          <w:szCs w:val="24"/>
+          <w:highlight w:val="darkBlue"/>
+        </w:rPr>
+        <w:t>&lt;</w:t>
+      </w:r>
+      <w:r>
+        <w:rPr>
+          <w:rFonts w:ascii="Droid Sans Mono;monospace;monospace;Droid Sans Fallback" w:hAnsi="Droid Sans Mono;monospace;monospace;Droid Sans Fallback"/>
+          <w:b w:val="false"/>
+          <w:color w:val="F7768E"/>
+          <w:sz w:val="24"/>
+          <w:szCs w:val="24"/>
+          <w:highlight w:val="darkBlue"/>
+        </w:rPr>
+        <w:t xml:space="preserve">a </w:t>
+      </w:r>
+      <w:r>
+        <w:rPr>
+          <w:rFonts w:ascii="Droid Sans Mono;monospace;monospace;Droid Sans Fallback" w:hAnsi="Droid Sans Mono;monospace;monospace;Droid Sans Fallback"/>
+          <w:b w:val="false"/>
+          <w:color w:val="BB9AF7"/>
+          <w:sz w:val="24"/>
+          <w:szCs w:val="24"/>
+          <w:highlight w:val="darkBlue"/>
+        </w:rPr>
+        <w:t>class</w:t>
+      </w:r>
+      <w:r>
+        <w:rPr>
+          <w:rFonts w:ascii="Droid Sans Mono;monospace;monospace;Droid Sans Fallback" w:hAnsi="Droid Sans Mono;monospace;monospace;Droid Sans Fallback"/>
+          <w:b w:val="false"/>
+          <w:color w:val="89DDFF"/>
+          <w:sz w:val="24"/>
+          <w:szCs w:val="24"/>
+          <w:highlight w:val="darkBlue"/>
+        </w:rPr>
+        <w:t>="</w:t>
+      </w:r>
+      <w:r>
+        <w:rPr>
+          <w:rFonts w:ascii="Droid Sans Mono;monospace;monospace;Droid Sans Fallback" w:hAnsi="Droid Sans Mono;monospace;monospace;Droid Sans Fallback"/>
+          <w:b w:val="false"/>
+          <w:color w:val="9ECE6A"/>
+          <w:sz w:val="24"/>
+          <w:szCs w:val="24"/>
+          <w:highlight w:val="darkBlue"/>
+        </w:rPr>
+        <w:t>nav-link</w:t>
+      </w:r>
+      <w:r>
+        <w:rPr>
+          <w:rFonts w:ascii="Droid Sans Mono;monospace;monospace;Droid Sans Fallback" w:hAnsi="Droid Sans Mono;monospace;monospace;Droid Sans Fallback"/>
+          <w:b w:val="false"/>
+          <w:color w:val="89DDFF"/>
+          <w:sz w:val="24"/>
+          <w:szCs w:val="24"/>
+          <w:highlight w:val="darkBlue"/>
+        </w:rPr>
+        <w:t>"</w:t>
+      </w:r>
+      <w:r>
+        <w:rPr>
+          <w:rFonts w:ascii="Droid Sans Mono;monospace;monospace;Droid Sans Fallback" w:hAnsi="Droid Sans Mono;monospace;monospace;Droid Sans Fallback"/>
+          <w:b w:val="false"/>
+          <w:color w:val="F7768E"/>
+          <w:sz w:val="24"/>
+          <w:szCs w:val="24"/>
+          <w:highlight w:val="darkBlue"/>
+        </w:rPr>
+        <w:t xml:space="preserve"> </w:t>
+      </w:r>
+      <w:r>
+        <w:rPr>
+          <w:rFonts w:ascii="Droid Sans Mono;monospace;monospace;Droid Sans Fallback" w:hAnsi="Droid Sans Mono;monospace;monospace;Droid Sans Fallback"/>
+          <w:b w:val="false"/>
+          <w:color w:val="BB9AF7"/>
+          <w:sz w:val="24"/>
+          <w:szCs w:val="24"/>
+          <w:highlight w:val="darkBlue"/>
+        </w:rPr>
+        <w:t>href</w:t>
+      </w:r>
+      <w:r>
+        <w:rPr>
+          <w:rFonts w:ascii="Droid Sans Mono;monospace;monospace;Droid Sans Fallback" w:hAnsi="Droid Sans Mono;monospace;monospace;Droid Sans Fallback"/>
+          <w:b w:val="false"/>
+          <w:color w:val="89DDFF"/>
+          <w:sz w:val="24"/>
+          <w:szCs w:val="24"/>
+          <w:highlight w:val="darkBlue"/>
+        </w:rPr>
+        <w:t>="</w:t>
+      </w:r>
+      <w:r>
+        <w:rPr>
+          <w:rFonts w:ascii="Droid Sans Mono;monospace;monospace;Droid Sans Fallback" w:hAnsi="Droid Sans Mono;monospace;monospace;Droid Sans Fallback"/>
+          <w:b w:val="false"/>
+          <w:color w:val="9ECE6A"/>
+          <w:sz w:val="24"/>
+          <w:szCs w:val="24"/>
+          <w:highlight w:val="darkBlue"/>
+        </w:rPr>
+        <w:t>#/!</w:t>
+      </w:r>
+      <w:r>
+        <w:rPr>
+          <w:rFonts w:ascii="Droid Sans Mono;monospace;monospace;Droid Sans Fallback" w:hAnsi="Droid Sans Mono;monospace;monospace;Droid Sans Fallback"/>
+          <w:b w:val="false"/>
+          <w:color w:val="89DDFF"/>
+          <w:sz w:val="24"/>
+          <w:szCs w:val="24"/>
+          <w:highlight w:val="darkBlue"/>
+        </w:rPr>
+        <w:t>"</w:t>
+      </w:r>
+      <w:r>
+        <w:rPr>
+          <w:rFonts w:ascii="Droid Sans Mono;monospace;monospace;Droid Sans Fallback" w:hAnsi="Droid Sans Mono;monospace;monospace;Droid Sans Fallback"/>
+          <w:b w:val="false"/>
+          <w:color w:val="BA3C97"/>
+          <w:sz w:val="24"/>
+          <w:szCs w:val="24"/>
+          <w:highlight w:val="darkBlue"/>
+        </w:rPr>
+        <w:t>&gt;</w:t>
+      </w:r>
+      <w:r>
+        <w:rPr>
+          <w:rFonts w:ascii="Droid Sans Mono;monospace;monospace;Droid Sans Fallback" w:hAnsi="Droid Sans Mono;monospace;monospace;Droid Sans Fallback"/>
+          <w:b w:val="false"/>
+          <w:color w:val="9AA5CE"/>
+          <w:sz w:val="24"/>
+          <w:szCs w:val="24"/>
+          <w:highlight w:val="darkBlue"/>
+        </w:rPr>
+        <w:t>Home</w:t>
+      </w:r>
+      <w:r>
+        <w:rPr>
+          <w:rFonts w:ascii="Droid Sans Mono;monospace;monospace;Droid Sans Fallback" w:hAnsi="Droid Sans Mono;monospace;monospace;Droid Sans Fallback"/>
+          <w:b w:val="false"/>
+          <w:color w:val="BA3C97"/>
+          <w:sz w:val="24"/>
+          <w:szCs w:val="24"/>
+          <w:highlight w:val="darkBlue"/>
+        </w:rPr>
+        <w:t>&lt;/</w:t>
+      </w:r>
+      <w:r>
+        <w:rPr>
+          <w:rFonts w:ascii="Droid Sans Mono;monospace;monospace;Droid Sans Fallback" w:hAnsi="Droid Sans Mono;monospace;monospace;Droid Sans Fallback"/>
+          <w:b w:val="false"/>
+          <w:color w:val="F7768E"/>
+          <w:sz w:val="24"/>
+          <w:szCs w:val="24"/>
+          <w:highlight w:val="darkBlue"/>
+        </w:rPr>
+        <w:t>a</w:t>
+      </w:r>
+      <w:r>
+        <w:rPr>
+          <w:rFonts w:ascii="Droid Sans Mono;monospace;monospace;Droid Sans Fallback" w:hAnsi="Droid Sans Mono;monospace;monospace;Droid Sans Fallback"/>
+          <w:b w:val="false"/>
+          <w:color w:val="BA3C97"/>
+          <w:sz w:val="24"/>
+          <w:szCs w:val="24"/>
+          <w:highlight w:val="darkBlue"/>
+        </w:rPr>
+        <w:t>&gt;</w:t>
+      </w:r>
+    </w:p>
+    <w:p>
+      <w:pPr>
+        <w:pStyle w:val="Normal"/>
+        <w:bidi w:val="0"/>
+        <w:spacing w:lineRule="atLeast" w:line="360"/>
+        <w:jc w:val="left"/>
+        <w:rPr>
+          <w:rFonts w:ascii="Droid Sans Mono;monospace;monospace;Droid Sans Fallback" w:hAnsi="Droid Sans Mono;monospace;monospace;Droid Sans Fallback"/>
+          <w:b w:val="false"/>
+          <w:color w:val="A9B1D6"/>
+          <w:sz w:val="24"/>
+          <w:szCs w:val="24"/>
+          <w:highlight w:val="darkBlue"/>
+        </w:rPr>
+      </w:pPr>
+      <w:r>
+        <w:rPr>
+          <w:rFonts w:ascii="Droid Sans Mono;monospace;monospace;Droid Sans Fallback" w:hAnsi="Droid Sans Mono;monospace;monospace;Droid Sans Fallback"/>
+          <w:b w:val="false"/>
+          <w:color w:val="BA3C97"/>
+          <w:sz w:val="24"/>
+          <w:szCs w:val="24"/>
+          <w:highlight w:val="darkBlue"/>
+        </w:rPr>
+        <w:t>&lt;/</w:t>
+      </w:r>
+      <w:r>
+        <w:rPr>
+          <w:rFonts w:ascii="Droid Sans Mono;monospace;monospace;Droid Sans Fallback" w:hAnsi="Droid Sans Mono;monospace;monospace;Droid Sans Fallback"/>
+          <w:b w:val="false"/>
+          <w:color w:val="F7768E"/>
+          <w:sz w:val="24"/>
+          <w:szCs w:val="24"/>
+          <w:highlight w:val="darkBlue"/>
+        </w:rPr>
+        <w:t>li</w:t>
+      </w:r>
+      <w:r>
+        <w:rPr>
+          <w:rFonts w:ascii="Droid Sans Mono;monospace;monospace;Droid Sans Fallback" w:hAnsi="Droid Sans Mono;monospace;monospace;Droid Sans Fallback"/>
+          <w:b w:val="false"/>
+          <w:color w:val="BA3C97"/>
+          <w:sz w:val="24"/>
+          <w:szCs w:val="24"/>
+          <w:highlight w:val="darkBlue"/>
+        </w:rPr>
+        <w:t>&gt;</w:t>
+      </w:r>
+    </w:p>
+    <w:p>
+      <w:pPr>
+        <w:pStyle w:val="Normal"/>
+        <w:bidi w:val="0"/>
+        <w:spacing w:lineRule="atLeast" w:line="360"/>
+        <w:jc w:val="left"/>
+        <w:rPr>
+          <w:rFonts w:ascii="Droid Sans Mono;monospace;monospace;Droid Sans Fallback" w:hAnsi="Droid Sans Mono;monospace;monospace;Droid Sans Fallback"/>
+          <w:b w:val="false"/>
+          <w:color w:val="A9B1D6"/>
+          <w:sz w:val="24"/>
+          <w:szCs w:val="24"/>
+          <w:highlight w:val="darkBlue"/>
+        </w:rPr>
+      </w:pPr>
+      <w:r>
+        <w:rPr>
+          <w:rFonts w:ascii="Droid Sans Mono;monospace;monospace;Droid Sans Fallback" w:hAnsi="Droid Sans Mono;monospace;monospace;Droid Sans Fallback"/>
+          <w:b w:val="false"/>
+          <w:color w:val="BA3C97"/>
+          <w:sz w:val="24"/>
+          <w:szCs w:val="24"/>
+          <w:highlight w:val="darkBlue"/>
+        </w:rPr>
+        <w:t>&lt;</w:t>
+      </w:r>
+      <w:r>
+        <w:rPr>
+          <w:rFonts w:ascii="Droid Sans Mono;monospace;monospace;Droid Sans Fallback" w:hAnsi="Droid Sans Mono;monospace;monospace;Droid Sans Fallback"/>
+          <w:b w:val="false"/>
+          <w:color w:val="F7768E"/>
+          <w:sz w:val="24"/>
+          <w:szCs w:val="24"/>
+          <w:highlight w:val="darkBlue"/>
+        </w:rPr>
+        <w:t xml:space="preserve">li </w:t>
+      </w:r>
+      <w:r>
+        <w:rPr>
+          <w:rFonts w:ascii="Droid Sans Mono;monospace;monospace;Droid Sans Fallback" w:hAnsi="Droid Sans Mono;monospace;monospace;Droid Sans Fallback"/>
+          <w:b w:val="false"/>
+          <w:color w:val="BB9AF7"/>
+          <w:sz w:val="24"/>
+          <w:szCs w:val="24"/>
+          <w:highlight w:val="darkBlue"/>
+        </w:rPr>
+        <w:t>class</w:t>
+      </w:r>
+      <w:r>
+        <w:rPr>
+          <w:rFonts w:ascii="Droid Sans Mono;monospace;monospace;Droid Sans Fallback" w:hAnsi="Droid Sans Mono;monospace;monospace;Droid Sans Fallback"/>
+          <w:b w:val="false"/>
+          <w:color w:val="89DDFF"/>
+          <w:sz w:val="24"/>
+          <w:szCs w:val="24"/>
+          <w:highlight w:val="darkBlue"/>
+        </w:rPr>
+        <w:t>="</w:t>
+      </w:r>
+      <w:r>
+        <w:rPr>
+          <w:rFonts w:ascii="Droid Sans Mono;monospace;monospace;Droid Sans Fallback" w:hAnsi="Droid Sans Mono;monospace;monospace;Droid Sans Fallback"/>
+          <w:b w:val="false"/>
+          <w:color w:val="9ECE6A"/>
+          <w:sz w:val="24"/>
+          <w:szCs w:val="24"/>
+          <w:highlight w:val="darkBlue"/>
+        </w:rPr>
+        <w:t>nav-item</w:t>
+      </w:r>
+      <w:r>
+        <w:rPr>
+          <w:rFonts w:ascii="Droid Sans Mono;monospace;monospace;Droid Sans Fallback" w:hAnsi="Droid Sans Mono;monospace;monospace;Droid Sans Fallback"/>
+          <w:b w:val="false"/>
+          <w:color w:val="89DDFF"/>
+          <w:sz w:val="24"/>
+          <w:szCs w:val="24"/>
+          <w:highlight w:val="darkBlue"/>
+        </w:rPr>
+        <w:t>"</w:t>
+      </w:r>
+      <w:r>
+        <w:rPr>
+          <w:rFonts w:ascii="Droid Sans Mono;monospace;monospace;Droid Sans Fallback" w:hAnsi="Droid Sans Mono;monospace;monospace;Droid Sans Fallback"/>
+          <w:b w:val="false"/>
+          <w:color w:val="BA3C97"/>
+          <w:sz w:val="24"/>
+          <w:szCs w:val="24"/>
+          <w:highlight w:val="darkBlue"/>
+        </w:rPr>
+        <w:t>&gt;</w:t>
+      </w:r>
+    </w:p>
+    <w:p>
+      <w:pPr>
+        <w:pStyle w:val="Normal"/>
+        <w:bidi w:val="0"/>
+        <w:spacing w:lineRule="atLeast" w:line="360"/>
+        <w:jc w:val="left"/>
+        <w:rPr>
+          <w:rFonts w:ascii="Droid Sans Mono;monospace;monospace;Droid Sans Fallback" w:hAnsi="Droid Sans Mono;monospace;monospace;Droid Sans Fallback"/>
+          <w:b w:val="false"/>
+          <w:color w:val="A9B1D6"/>
+          <w:sz w:val="24"/>
+          <w:szCs w:val="24"/>
+          <w:highlight w:val="darkBlue"/>
+        </w:rPr>
+      </w:pPr>
+      <w:r>
+        <w:rPr>
+          <w:rFonts w:ascii="Droid Sans Mono;monospace;monospace;Droid Sans Fallback" w:hAnsi="Droid Sans Mono;monospace;monospace;Droid Sans Fallback"/>
+          <w:b w:val="false"/>
+          <w:color w:val="BA3C97"/>
+          <w:sz w:val="24"/>
+          <w:szCs w:val="24"/>
+          <w:highlight w:val="darkBlue"/>
+        </w:rPr>
+        <w:t>&lt;</w:t>
+      </w:r>
+      <w:r>
+        <w:rPr>
+          <w:rFonts w:ascii="Droid Sans Mono;monospace;monospace;Droid Sans Fallback" w:hAnsi="Droid Sans Mono;monospace;monospace;Droid Sans Fallback"/>
+          <w:b w:val="false"/>
+          <w:color w:val="F7768E"/>
+          <w:sz w:val="24"/>
+          <w:szCs w:val="24"/>
+          <w:highlight w:val="darkBlue"/>
+        </w:rPr>
+        <w:t xml:space="preserve">a </w:t>
+      </w:r>
+      <w:r>
+        <w:rPr>
+          <w:rFonts w:ascii="Droid Sans Mono;monospace;monospace;Droid Sans Fallback" w:hAnsi="Droid Sans Mono;monospace;monospace;Droid Sans Fallback"/>
+          <w:b w:val="false"/>
+          <w:color w:val="BB9AF7"/>
+          <w:sz w:val="24"/>
+          <w:szCs w:val="24"/>
+          <w:highlight w:val="darkBlue"/>
+        </w:rPr>
+        <w:t>class</w:t>
+      </w:r>
+      <w:r>
+        <w:rPr>
+          <w:rFonts w:ascii="Droid Sans Mono;monospace;monospace;Droid Sans Fallback" w:hAnsi="Droid Sans Mono;monospace;monospace;Droid Sans Fallback"/>
+          <w:b w:val="false"/>
+          <w:color w:val="89DDFF"/>
+          <w:sz w:val="24"/>
+          <w:szCs w:val="24"/>
+          <w:highlight w:val="darkBlue"/>
+        </w:rPr>
+        <w:t>="</w:t>
+      </w:r>
+      <w:r>
+        <w:rPr>
+          <w:rFonts w:ascii="Droid Sans Mono;monospace;monospace;Droid Sans Fallback" w:hAnsi="Droid Sans Mono;monospace;monospace;Droid Sans Fallback"/>
+          <w:b w:val="false"/>
+          <w:color w:val="9ECE6A"/>
+          <w:sz w:val="24"/>
+          <w:szCs w:val="24"/>
+          <w:highlight w:val="darkBlue"/>
+        </w:rPr>
+        <w:t>nav-link</w:t>
+      </w:r>
+      <w:r>
+        <w:rPr>
+          <w:rFonts w:ascii="Droid Sans Mono;monospace;monospace;Droid Sans Fallback" w:hAnsi="Droid Sans Mono;monospace;monospace;Droid Sans Fallback"/>
+          <w:b w:val="false"/>
+          <w:color w:val="89DDFF"/>
+          <w:sz w:val="24"/>
+          <w:szCs w:val="24"/>
+          <w:highlight w:val="darkBlue"/>
+        </w:rPr>
+        <w:t>"</w:t>
+      </w:r>
+      <w:r>
+        <w:rPr>
+          <w:rFonts w:ascii="Droid Sans Mono;monospace;monospace;Droid Sans Fallback" w:hAnsi="Droid Sans Mono;monospace;monospace;Droid Sans Fallback"/>
+          <w:b w:val="false"/>
+          <w:color w:val="F7768E"/>
+          <w:sz w:val="24"/>
+          <w:szCs w:val="24"/>
+          <w:highlight w:val="darkBlue"/>
+        </w:rPr>
+        <w:t xml:space="preserve"> </w:t>
+      </w:r>
+      <w:r>
+        <w:rPr>
+          <w:rFonts w:ascii="Droid Sans Mono;monospace;monospace;Droid Sans Fallback" w:hAnsi="Droid Sans Mono;monospace;monospace;Droid Sans Fallback"/>
+          <w:b w:val="false"/>
+          <w:color w:val="BB9AF7"/>
+          <w:sz w:val="24"/>
+          <w:szCs w:val="24"/>
+          <w:highlight w:val="darkBlue"/>
+        </w:rPr>
+        <w:t>href</w:t>
+      </w:r>
+      <w:r>
+        <w:rPr>
+          <w:rFonts w:ascii="Droid Sans Mono;monospace;monospace;Droid Sans Fallback" w:hAnsi="Droid Sans Mono;monospace;monospace;Droid Sans Fallback"/>
+          <w:b w:val="false"/>
+          <w:color w:val="89DDFF"/>
+          <w:sz w:val="24"/>
+          <w:szCs w:val="24"/>
+          <w:highlight w:val="darkBlue"/>
+        </w:rPr>
+        <w:t>="</w:t>
+      </w:r>
+      <w:r>
+        <w:rPr>
+          <w:rFonts w:ascii="Droid Sans Mono;monospace;monospace;Droid Sans Fallback" w:hAnsi="Droid Sans Mono;monospace;monospace;Droid Sans Fallback"/>
+          <w:b w:val="false"/>
+          <w:color w:val="9ECE6A"/>
+          <w:sz w:val="24"/>
+          <w:szCs w:val="24"/>
+          <w:highlight w:val="darkBlue"/>
+        </w:rPr>
+        <w:t>#!red</w:t>
+      </w:r>
+      <w:r>
+        <w:rPr>
+          <w:rFonts w:ascii="Droid Sans Mono;monospace;monospace;Droid Sans Fallback" w:hAnsi="Droid Sans Mono;monospace;monospace;Droid Sans Fallback"/>
+          <w:b w:val="false"/>
+          <w:color w:val="89DDFF"/>
+          <w:sz w:val="24"/>
+          <w:szCs w:val="24"/>
+          <w:highlight w:val="darkBlue"/>
+        </w:rPr>
+        <w:t>"</w:t>
+      </w:r>
+      <w:r>
+        <w:rPr>
+          <w:rFonts w:ascii="Droid Sans Mono;monospace;monospace;Droid Sans Fallback" w:hAnsi="Droid Sans Mono;monospace;monospace;Droid Sans Fallback"/>
+          <w:b w:val="false"/>
+          <w:color w:val="BA3C97"/>
+          <w:sz w:val="24"/>
+          <w:szCs w:val="24"/>
+          <w:highlight w:val="darkBlue"/>
+        </w:rPr>
+        <w:t>&gt;</w:t>
+      </w:r>
+      <w:r>
+        <w:rPr>
+          <w:rFonts w:ascii="Droid Sans Mono;monospace;monospace;Droid Sans Fallback" w:hAnsi="Droid Sans Mono;monospace;monospace;Droid Sans Fallback"/>
+          <w:b w:val="false"/>
+          <w:color w:val="9AA5CE"/>
+          <w:sz w:val="24"/>
+          <w:szCs w:val="24"/>
+          <w:highlight w:val="darkBlue"/>
+        </w:rPr>
+        <w:t>Red</w:t>
+      </w:r>
+      <w:r>
+        <w:rPr>
+          <w:rFonts w:ascii="Droid Sans Mono;monospace;monospace;Droid Sans Fallback" w:hAnsi="Droid Sans Mono;monospace;monospace;Droid Sans Fallback"/>
+          <w:b w:val="false"/>
+          <w:color w:val="BA3C97"/>
+          <w:sz w:val="24"/>
+          <w:szCs w:val="24"/>
+          <w:highlight w:val="darkBlue"/>
+        </w:rPr>
+        <w:t>&lt;/</w:t>
+      </w:r>
+      <w:r>
+        <w:rPr>
+          <w:rFonts w:ascii="Droid Sans Mono;monospace;monospace;Droid Sans Fallback" w:hAnsi="Droid Sans Mono;monospace;monospace;Droid Sans Fallback"/>
+          <w:b w:val="false"/>
+          <w:color w:val="F7768E"/>
+          <w:sz w:val="24"/>
+          <w:szCs w:val="24"/>
+          <w:highlight w:val="darkBlue"/>
+        </w:rPr>
+        <w:t>a</w:t>
+      </w:r>
+      <w:r>
+        <w:rPr>
+          <w:rFonts w:ascii="Droid Sans Mono;monospace;monospace;Droid Sans Fallback" w:hAnsi="Droid Sans Mono;monospace;monospace;Droid Sans Fallback"/>
+          <w:b w:val="false"/>
+          <w:color w:val="BA3C97"/>
+          <w:sz w:val="24"/>
+          <w:szCs w:val="24"/>
+          <w:highlight w:val="darkBlue"/>
+        </w:rPr>
+        <w:t>&gt;</w:t>
+      </w:r>
+    </w:p>
+    <w:p>
+      <w:pPr>
+        <w:pStyle w:val="Normal"/>
+        <w:bidi w:val="0"/>
+        <w:spacing w:lineRule="atLeast" w:line="360"/>
+        <w:jc w:val="left"/>
+        <w:rPr>
+          <w:rFonts w:ascii="Droid Sans Mono;monospace;monospace;Droid Sans Fallback" w:hAnsi="Droid Sans Mono;monospace;monospace;Droid Sans Fallback"/>
+          <w:b w:val="false"/>
+          <w:color w:val="A9B1D6"/>
+          <w:sz w:val="24"/>
+          <w:szCs w:val="24"/>
+          <w:highlight w:val="darkBlue"/>
+        </w:rPr>
+      </w:pPr>
+      <w:r>
+        <w:rPr>
+          <w:rFonts w:ascii="Droid Sans Mono;monospace;monospace;Droid Sans Fallback" w:hAnsi="Droid Sans Mono;monospace;monospace;Droid Sans Fallback"/>
+          <w:b w:val="false"/>
+          <w:color w:val="BA3C97"/>
+          <w:sz w:val="24"/>
+          <w:szCs w:val="24"/>
+          <w:highlight w:val="darkBlue"/>
+        </w:rPr>
+        <w:t>&lt;/</w:t>
+      </w:r>
+      <w:r>
+        <w:rPr>
+          <w:rFonts w:ascii="Droid Sans Mono;monospace;monospace;Droid Sans Fallback" w:hAnsi="Droid Sans Mono;monospace;monospace;Droid Sans Fallback"/>
+          <w:b w:val="false"/>
+          <w:color w:val="F7768E"/>
+          <w:sz w:val="24"/>
+          <w:szCs w:val="24"/>
+          <w:highlight w:val="darkBlue"/>
+        </w:rPr>
+        <w:t>li</w:t>
+      </w:r>
+      <w:r>
+        <w:rPr>
+          <w:rFonts w:ascii="Droid Sans Mono;monospace;monospace;Droid Sans Fallback" w:hAnsi="Droid Sans Mono;monospace;monospace;Droid Sans Fallback"/>
+          <w:b w:val="false"/>
+          <w:color w:val="BA3C97"/>
+          <w:sz w:val="24"/>
+          <w:szCs w:val="24"/>
+          <w:highlight w:val="darkBlue"/>
+        </w:rPr>
+        <w:t>&gt;</w:t>
+      </w:r>
+    </w:p>
+    <w:p>
+      <w:pPr>
+        <w:pStyle w:val="Normal"/>
+        <w:bidi w:val="0"/>
+        <w:spacing w:lineRule="atLeast" w:line="360"/>
+        <w:jc w:val="left"/>
+        <w:rPr>
+          <w:rFonts w:ascii="Droid Sans Mono;monospace;monospace;Droid Sans Fallback" w:hAnsi="Droid Sans Mono;monospace;monospace;Droid Sans Fallback"/>
+          <w:b w:val="false"/>
+          <w:color w:val="A9B1D6"/>
+          <w:sz w:val="24"/>
+          <w:szCs w:val="24"/>
+          <w:highlight w:val="darkBlue"/>
+        </w:rPr>
+      </w:pPr>
+      <w:r>
+        <w:rPr>
+          <w:rFonts w:ascii="Droid Sans Mono;monospace;monospace;Droid Sans Fallback" w:hAnsi="Droid Sans Mono;monospace;monospace;Droid Sans Fallback"/>
+          <w:b w:val="false"/>
+          <w:color w:val="BA3C97"/>
+          <w:sz w:val="24"/>
+          <w:szCs w:val="24"/>
+          <w:highlight w:val="darkBlue"/>
+        </w:rPr>
+        <w:t>&lt;</w:t>
+      </w:r>
+      <w:r>
+        <w:rPr>
+          <w:rFonts w:ascii="Droid Sans Mono;monospace;monospace;Droid Sans Fallback" w:hAnsi="Droid Sans Mono;monospace;monospace;Droid Sans Fallback"/>
+          <w:b w:val="false"/>
+          <w:color w:val="F7768E"/>
+          <w:sz w:val="24"/>
+          <w:szCs w:val="24"/>
+          <w:highlight w:val="darkBlue"/>
+        </w:rPr>
+        <w:t xml:space="preserve">li </w:t>
+      </w:r>
+      <w:r>
+        <w:rPr>
+          <w:rFonts w:ascii="Droid Sans Mono;monospace;monospace;Droid Sans Fallback" w:hAnsi="Droid Sans Mono;monospace;monospace;Droid Sans Fallback"/>
+          <w:b w:val="false"/>
+          <w:color w:val="BB9AF7"/>
+          <w:sz w:val="24"/>
+          <w:szCs w:val="24"/>
+          <w:highlight w:val="darkBlue"/>
+        </w:rPr>
+        <w:t>class</w:t>
+      </w:r>
+      <w:r>
+        <w:rPr>
+          <w:rFonts w:ascii="Droid Sans Mono;monospace;monospace;Droid Sans Fallback" w:hAnsi="Droid Sans Mono;monospace;monospace;Droid Sans Fallback"/>
+          <w:b w:val="false"/>
+          <w:color w:val="89DDFF"/>
+          <w:sz w:val="24"/>
+          <w:szCs w:val="24"/>
+          <w:highlight w:val="darkBlue"/>
+        </w:rPr>
+        <w:t>="</w:t>
+      </w:r>
+      <w:r>
+        <w:rPr>
+          <w:rFonts w:ascii="Droid Sans Mono;monospace;monospace;Droid Sans Fallback" w:hAnsi="Droid Sans Mono;monospace;monospace;Droid Sans Fallback"/>
+          <w:b w:val="false"/>
+          <w:color w:val="9ECE6A"/>
+          <w:sz w:val="24"/>
+          <w:szCs w:val="24"/>
+          <w:highlight w:val="darkBlue"/>
+        </w:rPr>
+        <w:t>nav-item</w:t>
+      </w:r>
+      <w:r>
+        <w:rPr>
+          <w:rFonts w:ascii="Droid Sans Mono;monospace;monospace;Droid Sans Fallback" w:hAnsi="Droid Sans Mono;monospace;monospace;Droid Sans Fallback"/>
+          <w:b w:val="false"/>
+          <w:color w:val="89DDFF"/>
+          <w:sz w:val="24"/>
+          <w:szCs w:val="24"/>
+          <w:highlight w:val="darkBlue"/>
+        </w:rPr>
+        <w:t>"</w:t>
+      </w:r>
+      <w:r>
+        <w:rPr>
+          <w:rFonts w:ascii="Droid Sans Mono;monospace;monospace;Droid Sans Fallback" w:hAnsi="Droid Sans Mono;monospace;monospace;Droid Sans Fallback"/>
+          <w:b w:val="false"/>
+          <w:color w:val="BA3C97"/>
+          <w:sz w:val="24"/>
+          <w:szCs w:val="24"/>
+          <w:highlight w:val="darkBlue"/>
+        </w:rPr>
+        <w:t>&gt;</w:t>
+      </w:r>
+    </w:p>
+    <w:p>
+      <w:pPr>
+        <w:pStyle w:val="Normal"/>
+        <w:bidi w:val="0"/>
+        <w:spacing w:lineRule="atLeast" w:line="360"/>
+        <w:jc w:val="left"/>
+        <w:rPr>
+          <w:rFonts w:ascii="Droid Sans Mono;monospace;monospace;Droid Sans Fallback" w:hAnsi="Droid Sans Mono;monospace;monospace;Droid Sans Fallback"/>
+          <w:b w:val="false"/>
+          <w:color w:val="A9B1D6"/>
+          <w:sz w:val="24"/>
+          <w:szCs w:val="24"/>
+          <w:highlight w:val="darkBlue"/>
+        </w:rPr>
+      </w:pPr>
+      <w:r>
+        <w:rPr>
+          <w:rFonts w:ascii="Droid Sans Mono;monospace;monospace;Droid Sans Fallback" w:hAnsi="Droid Sans Mono;monospace;monospace;Droid Sans Fallback"/>
+          <w:b w:val="false"/>
+          <w:color w:val="BA3C97"/>
+          <w:sz w:val="24"/>
+          <w:szCs w:val="24"/>
+          <w:highlight w:val="darkBlue"/>
+        </w:rPr>
+        <w:t>&lt;</w:t>
+      </w:r>
+      <w:r>
+        <w:rPr>
+          <w:rFonts w:ascii="Droid Sans Mono;monospace;monospace;Droid Sans Fallback" w:hAnsi="Droid Sans Mono;monospace;monospace;Droid Sans Fallback"/>
+          <w:b w:val="false"/>
+          <w:color w:val="F7768E"/>
+          <w:sz w:val="24"/>
+          <w:szCs w:val="24"/>
+          <w:highlight w:val="darkBlue"/>
+        </w:rPr>
+        <w:t xml:space="preserve">a </w:t>
+      </w:r>
+      <w:r>
+        <w:rPr>
+          <w:rFonts w:ascii="Droid Sans Mono;monospace;monospace;Droid Sans Fallback" w:hAnsi="Droid Sans Mono;monospace;monospace;Droid Sans Fallback"/>
+          <w:b w:val="false"/>
+          <w:color w:val="BB9AF7"/>
+          <w:sz w:val="24"/>
+          <w:szCs w:val="24"/>
+          <w:highlight w:val="darkBlue"/>
+        </w:rPr>
+        <w:t>class</w:t>
+      </w:r>
+      <w:r>
+        <w:rPr>
+          <w:rFonts w:ascii="Droid Sans Mono;monospace;monospace;Droid Sans Fallback" w:hAnsi="Droid Sans Mono;monospace;monospace;Droid Sans Fallback"/>
+          <w:b w:val="false"/>
+          <w:color w:val="89DDFF"/>
+          <w:sz w:val="24"/>
+          <w:szCs w:val="24"/>
+          <w:highlight w:val="darkBlue"/>
+        </w:rPr>
+        <w:t>="</w:t>
+      </w:r>
+      <w:r>
+        <w:rPr>
+          <w:rFonts w:ascii="Droid Sans Mono;monospace;monospace;Droid Sans Fallback" w:hAnsi="Droid Sans Mono;monospace;monospace;Droid Sans Fallback"/>
+          <w:b w:val="false"/>
+          <w:color w:val="9ECE6A"/>
+          <w:sz w:val="24"/>
+          <w:szCs w:val="24"/>
+          <w:highlight w:val="darkBlue"/>
+        </w:rPr>
+        <w:t>nav-link</w:t>
+      </w:r>
+      <w:r>
+        <w:rPr>
+          <w:rFonts w:ascii="Droid Sans Mono;monospace;monospace;Droid Sans Fallback" w:hAnsi="Droid Sans Mono;monospace;monospace;Droid Sans Fallback"/>
+          <w:b w:val="false"/>
+          <w:color w:val="89DDFF"/>
+          <w:sz w:val="24"/>
+          <w:szCs w:val="24"/>
+          <w:highlight w:val="darkBlue"/>
+        </w:rPr>
+        <w:t>"</w:t>
+      </w:r>
+      <w:r>
+        <w:rPr>
+          <w:rFonts w:ascii="Droid Sans Mono;monospace;monospace;Droid Sans Fallback" w:hAnsi="Droid Sans Mono;monospace;monospace;Droid Sans Fallback"/>
+          <w:b w:val="false"/>
+          <w:color w:val="F7768E"/>
+          <w:sz w:val="24"/>
+          <w:szCs w:val="24"/>
+          <w:highlight w:val="darkBlue"/>
+        </w:rPr>
+        <w:t xml:space="preserve"> </w:t>
+      </w:r>
+      <w:r>
+        <w:rPr>
+          <w:rFonts w:ascii="Droid Sans Mono;monospace;monospace;Droid Sans Fallback" w:hAnsi="Droid Sans Mono;monospace;monospace;Droid Sans Fallback"/>
+          <w:b w:val="false"/>
+          <w:color w:val="BB9AF7"/>
+          <w:sz w:val="24"/>
+          <w:szCs w:val="24"/>
+          <w:highlight w:val="darkBlue"/>
+        </w:rPr>
+        <w:t>href</w:t>
+      </w:r>
+      <w:r>
+        <w:rPr>
+          <w:rFonts w:ascii="Droid Sans Mono;monospace;monospace;Droid Sans Fallback" w:hAnsi="Droid Sans Mono;monospace;monospace;Droid Sans Fallback"/>
+          <w:b w:val="false"/>
+          <w:color w:val="89DDFF"/>
+          <w:sz w:val="24"/>
+          <w:szCs w:val="24"/>
+          <w:highlight w:val="darkBlue"/>
+        </w:rPr>
+        <w:t>="</w:t>
+      </w:r>
+      <w:r>
+        <w:rPr>
+          <w:rFonts w:ascii="Droid Sans Mono;monospace;monospace;Droid Sans Fallback" w:hAnsi="Droid Sans Mono;monospace;monospace;Droid Sans Fallback"/>
+          <w:b w:val="false"/>
+          <w:color w:val="9ECE6A"/>
+          <w:sz w:val="24"/>
+          <w:szCs w:val="24"/>
+          <w:highlight w:val="darkBlue"/>
+        </w:rPr>
+        <w:t>#!blue</w:t>
+      </w:r>
+      <w:r>
+        <w:rPr>
+          <w:rFonts w:ascii="Droid Sans Mono;monospace;monospace;Droid Sans Fallback" w:hAnsi="Droid Sans Mono;monospace;monospace;Droid Sans Fallback"/>
+          <w:b w:val="false"/>
+          <w:color w:val="89DDFF"/>
+          <w:sz w:val="24"/>
+          <w:szCs w:val="24"/>
+          <w:highlight w:val="darkBlue"/>
+        </w:rPr>
+        <w:t>"</w:t>
+      </w:r>
+      <w:r>
+        <w:rPr>
+          <w:rFonts w:ascii="Droid Sans Mono;monospace;monospace;Droid Sans Fallback" w:hAnsi="Droid Sans Mono;monospace;monospace;Droid Sans Fallback"/>
+          <w:b w:val="false"/>
+          <w:color w:val="BA3C97"/>
+          <w:sz w:val="24"/>
+          <w:szCs w:val="24"/>
+          <w:highlight w:val="darkBlue"/>
+        </w:rPr>
+        <w:t>&gt;</w:t>
+      </w:r>
+      <w:r>
+        <w:rPr>
+          <w:rFonts w:ascii="Droid Sans Mono;monospace;monospace;Droid Sans Fallback" w:hAnsi="Droid Sans Mono;monospace;monospace;Droid Sans Fallback"/>
+          <w:b w:val="false"/>
+          <w:color w:val="9AA5CE"/>
+          <w:sz w:val="24"/>
+          <w:szCs w:val="24"/>
+          <w:highlight w:val="darkBlue"/>
+        </w:rPr>
+        <w:t>Blue</w:t>
+      </w:r>
+      <w:r>
+        <w:rPr>
+          <w:rFonts w:ascii="Droid Sans Mono;monospace;monospace;Droid Sans Fallback" w:hAnsi="Droid Sans Mono;monospace;monospace;Droid Sans Fallback"/>
+          <w:b w:val="false"/>
+          <w:color w:val="BA3C97"/>
+          <w:sz w:val="24"/>
+          <w:szCs w:val="24"/>
+          <w:highlight w:val="darkBlue"/>
+        </w:rPr>
+        <w:t>&lt;/</w:t>
+      </w:r>
+      <w:r>
+        <w:rPr>
+          <w:rFonts w:ascii="Droid Sans Mono;monospace;monospace;Droid Sans Fallback" w:hAnsi="Droid Sans Mono;monospace;monospace;Droid Sans Fallback"/>
+          <w:b w:val="false"/>
+          <w:color w:val="F7768E"/>
+          <w:sz w:val="24"/>
+          <w:szCs w:val="24"/>
+          <w:highlight w:val="darkBlue"/>
+        </w:rPr>
+        <w:t>a</w:t>
+      </w:r>
+      <w:r>
+        <w:rPr>
+          <w:rFonts w:ascii="Droid Sans Mono;monospace;monospace;Droid Sans Fallback" w:hAnsi="Droid Sans Mono;monospace;monospace;Droid Sans Fallback"/>
+          <w:b w:val="false"/>
+          <w:color w:val="BA3C97"/>
+          <w:sz w:val="24"/>
+          <w:szCs w:val="24"/>
+          <w:highlight w:val="darkBlue"/>
+        </w:rPr>
+        <w:t>&gt;</w:t>
+      </w:r>
+    </w:p>
+    <w:p>
+      <w:pPr>
+        <w:pStyle w:val="Normal"/>
+        <w:bidi w:val="0"/>
+        <w:spacing w:lineRule="atLeast" w:line="360"/>
+        <w:jc w:val="left"/>
+        <w:rPr>
+          <w:rFonts w:ascii="Droid Sans Mono;monospace;monospace;Droid Sans Fallback" w:hAnsi="Droid Sans Mono;monospace;monospace;Droid Sans Fallback"/>
+          <w:b w:val="false"/>
+          <w:color w:val="A9B1D6"/>
+          <w:sz w:val="24"/>
+          <w:szCs w:val="24"/>
+          <w:highlight w:val="darkBlue"/>
+        </w:rPr>
+      </w:pPr>
+      <w:r>
+        <w:rPr>
+          <w:rFonts w:ascii="Droid Sans Mono;monospace;monospace;Droid Sans Fallback" w:hAnsi="Droid Sans Mono;monospace;monospace;Droid Sans Fallback"/>
+          <w:b w:val="false"/>
+          <w:color w:val="BA3C97"/>
+          <w:sz w:val="24"/>
+          <w:szCs w:val="24"/>
+          <w:highlight w:val="darkBlue"/>
+        </w:rPr>
+        <w:t>&lt;/</w:t>
+      </w:r>
+      <w:r>
+        <w:rPr>
+          <w:rFonts w:ascii="Droid Sans Mono;monospace;monospace;Droid Sans Fallback" w:hAnsi="Droid Sans Mono;monospace;monospace;Droid Sans Fallback"/>
+          <w:b w:val="false"/>
+          <w:color w:val="F7768E"/>
+          <w:sz w:val="24"/>
+          <w:szCs w:val="24"/>
+          <w:highlight w:val="darkBlue"/>
+        </w:rPr>
+        <w:t>li</w:t>
+      </w:r>
+      <w:r>
+        <w:rPr>
+          <w:rFonts w:ascii="Droid Sans Mono;monospace;monospace;Droid Sans Fallback" w:hAnsi="Droid Sans Mono;monospace;monospace;Droid Sans Fallback"/>
+          <w:b w:val="false"/>
+          <w:color w:val="BA3C97"/>
+          <w:sz w:val="24"/>
+          <w:szCs w:val="24"/>
+          <w:highlight w:val="darkBlue"/>
+        </w:rPr>
+        <w:t>&gt;</w:t>
+      </w:r>
+    </w:p>
+    <w:p>
+      <w:pPr>
+        <w:pStyle w:val="Normal"/>
+        <w:bidi w:val="0"/>
+        <w:spacing w:lineRule="atLeast" w:line="360"/>
+        <w:jc w:val="left"/>
+        <w:rPr>
+          <w:rFonts w:ascii="Droid Sans Mono;monospace;monospace;Droid Sans Fallback" w:hAnsi="Droid Sans Mono;monospace;monospace;Droid Sans Fallback"/>
+          <w:b w:val="false"/>
+          <w:color w:val="A9B1D6"/>
+          <w:sz w:val="24"/>
+          <w:szCs w:val="24"/>
+          <w:highlight w:val="darkBlue"/>
+        </w:rPr>
+      </w:pPr>
+      <w:r>
+        <w:rPr>
+          <w:rFonts w:ascii="Droid Sans Mono;monospace;monospace;Droid Sans Fallback" w:hAnsi="Droid Sans Mono;monospace;monospace;Droid Sans Fallback"/>
+          <w:b w:val="false"/>
+          <w:color w:val="BA3C97"/>
+          <w:sz w:val="24"/>
+          <w:szCs w:val="24"/>
+          <w:highlight w:val="darkBlue"/>
+        </w:rPr>
+        <w:t>&lt;</w:t>
+      </w:r>
+      <w:r>
+        <w:rPr>
+          <w:rFonts w:ascii="Droid Sans Mono;monospace;monospace;Droid Sans Fallback" w:hAnsi="Droid Sans Mono;monospace;monospace;Droid Sans Fallback"/>
+          <w:b w:val="false"/>
+          <w:color w:val="F7768E"/>
+          <w:sz w:val="24"/>
+          <w:szCs w:val="24"/>
+          <w:highlight w:val="darkBlue"/>
+        </w:rPr>
+        <w:t xml:space="preserve">li </w:t>
+      </w:r>
+      <w:r>
+        <w:rPr>
+          <w:rFonts w:ascii="Droid Sans Mono;monospace;monospace;Droid Sans Fallback" w:hAnsi="Droid Sans Mono;monospace;monospace;Droid Sans Fallback"/>
+          <w:b w:val="false"/>
+          <w:color w:val="BB9AF7"/>
+          <w:sz w:val="24"/>
+          <w:szCs w:val="24"/>
+          <w:highlight w:val="darkBlue"/>
+        </w:rPr>
+        <w:t>class</w:t>
+      </w:r>
+      <w:r>
+        <w:rPr>
+          <w:rFonts w:ascii="Droid Sans Mono;monospace;monospace;Droid Sans Fallback" w:hAnsi="Droid Sans Mono;monospace;monospace;Droid Sans Fallback"/>
+          <w:b w:val="false"/>
+          <w:color w:val="89DDFF"/>
+          <w:sz w:val="24"/>
+          <w:szCs w:val="24"/>
+          <w:highlight w:val="darkBlue"/>
+        </w:rPr>
+        <w:t>="</w:t>
+      </w:r>
+      <w:r>
+        <w:rPr>
+          <w:rFonts w:ascii="Droid Sans Mono;monospace;monospace;Droid Sans Fallback" w:hAnsi="Droid Sans Mono;monospace;monospace;Droid Sans Fallback"/>
+          <w:b w:val="false"/>
+          <w:color w:val="9ECE6A"/>
+          <w:sz w:val="24"/>
+          <w:szCs w:val="24"/>
+          <w:highlight w:val="darkBlue"/>
+        </w:rPr>
+        <w:t>nav-item</w:t>
+      </w:r>
+      <w:r>
+        <w:rPr>
+          <w:rFonts w:ascii="Droid Sans Mono;monospace;monospace;Droid Sans Fallback" w:hAnsi="Droid Sans Mono;monospace;monospace;Droid Sans Fallback"/>
+          <w:b w:val="false"/>
+          <w:color w:val="89DDFF"/>
+          <w:sz w:val="24"/>
+          <w:szCs w:val="24"/>
+          <w:highlight w:val="darkBlue"/>
+        </w:rPr>
+        <w:t>"</w:t>
+      </w:r>
+      <w:r>
+        <w:rPr>
+          <w:rFonts w:ascii="Droid Sans Mono;monospace;monospace;Droid Sans Fallback" w:hAnsi="Droid Sans Mono;monospace;monospace;Droid Sans Fallback"/>
+          <w:b w:val="false"/>
+          <w:color w:val="BA3C97"/>
+          <w:sz w:val="24"/>
+          <w:szCs w:val="24"/>
+          <w:highlight w:val="darkBlue"/>
+        </w:rPr>
+        <w:t>&gt;</w:t>
+      </w:r>
+    </w:p>
+    <w:p>
+      <w:pPr>
+        <w:pStyle w:val="Normal"/>
+        <w:bidi w:val="0"/>
+        <w:spacing w:lineRule="atLeast" w:line="360"/>
+        <w:jc w:val="left"/>
+        <w:rPr>
+          <w:rFonts w:ascii="Droid Sans Mono;monospace;monospace;Droid Sans Fallback" w:hAnsi="Droid Sans Mono;monospace;monospace;Droid Sans Fallback"/>
+          <w:b w:val="false"/>
+          <w:color w:val="A9B1D6"/>
+          <w:sz w:val="24"/>
+          <w:szCs w:val="24"/>
+          <w:highlight w:val="darkBlue"/>
+        </w:rPr>
+      </w:pPr>
+      <w:r>
+        <w:rPr>
+          <w:rFonts w:ascii="Droid Sans Mono;monospace;monospace;Droid Sans Fallback" w:hAnsi="Droid Sans Mono;monospace;monospace;Droid Sans Fallback"/>
+          <w:b w:val="false"/>
+          <w:color w:val="BA3C97"/>
+          <w:sz w:val="24"/>
+          <w:szCs w:val="24"/>
+          <w:highlight w:val="darkBlue"/>
+        </w:rPr>
+        <w:t>&lt;</w:t>
+      </w:r>
+      <w:r>
+        <w:rPr>
+          <w:rFonts w:ascii="Droid Sans Mono;monospace;monospace;Droid Sans Fallback" w:hAnsi="Droid Sans Mono;monospace;monospace;Droid Sans Fallback"/>
+          <w:b w:val="false"/>
+          <w:color w:val="F7768E"/>
+          <w:sz w:val="24"/>
+          <w:szCs w:val="24"/>
+          <w:highlight w:val="darkBlue"/>
+        </w:rPr>
+        <w:t xml:space="preserve">a </w:t>
+      </w:r>
+      <w:r>
+        <w:rPr>
+          <w:rFonts w:ascii="Droid Sans Mono;monospace;monospace;Droid Sans Fallback" w:hAnsi="Droid Sans Mono;monospace;monospace;Droid Sans Fallback"/>
+          <w:b w:val="false"/>
+          <w:color w:val="BB9AF7"/>
+          <w:sz w:val="24"/>
+          <w:szCs w:val="24"/>
+          <w:highlight w:val="darkBlue"/>
+        </w:rPr>
+        <w:t>class</w:t>
+      </w:r>
+      <w:r>
+        <w:rPr>
+          <w:rFonts w:ascii="Droid Sans Mono;monospace;monospace;Droid Sans Fallback" w:hAnsi="Droid Sans Mono;monospace;monospace;Droid Sans Fallback"/>
+          <w:b w:val="false"/>
+          <w:color w:val="89DDFF"/>
+          <w:sz w:val="24"/>
+          <w:szCs w:val="24"/>
+          <w:highlight w:val="darkBlue"/>
+        </w:rPr>
+        <w:t>="</w:t>
+      </w:r>
+      <w:r>
+        <w:rPr>
+          <w:rFonts w:ascii="Droid Sans Mono;monospace;monospace;Droid Sans Fallback" w:hAnsi="Droid Sans Mono;monospace;monospace;Droid Sans Fallback"/>
+          <w:b w:val="false"/>
+          <w:color w:val="9ECE6A"/>
+          <w:sz w:val="24"/>
+          <w:szCs w:val="24"/>
+          <w:highlight w:val="darkBlue"/>
+        </w:rPr>
+        <w:t>nav-link</w:t>
+      </w:r>
+      <w:r>
+        <w:rPr>
+          <w:rFonts w:ascii="Droid Sans Mono;monospace;monospace;Droid Sans Fallback" w:hAnsi="Droid Sans Mono;monospace;monospace;Droid Sans Fallback"/>
+          <w:b w:val="false"/>
+          <w:color w:val="89DDFF"/>
+          <w:sz w:val="24"/>
+          <w:szCs w:val="24"/>
+          <w:highlight w:val="darkBlue"/>
+        </w:rPr>
+        <w:t>"</w:t>
+      </w:r>
+      <w:r>
+        <w:rPr>
+          <w:rFonts w:ascii="Droid Sans Mono;monospace;monospace;Droid Sans Fallback" w:hAnsi="Droid Sans Mono;monospace;monospace;Droid Sans Fallback"/>
+          <w:b w:val="false"/>
+          <w:color w:val="F7768E"/>
+          <w:sz w:val="24"/>
+          <w:szCs w:val="24"/>
+          <w:highlight w:val="darkBlue"/>
+        </w:rPr>
+        <w:t xml:space="preserve"> </w:t>
+      </w:r>
+      <w:r>
+        <w:rPr>
+          <w:rFonts w:ascii="Droid Sans Mono;monospace;monospace;Droid Sans Fallback" w:hAnsi="Droid Sans Mono;monospace;monospace;Droid Sans Fallback"/>
+          <w:b w:val="false"/>
+          <w:color w:val="BB9AF7"/>
+          <w:sz w:val="24"/>
+          <w:szCs w:val="24"/>
+          <w:highlight w:val="darkBlue"/>
+        </w:rPr>
+        <w:t>href</w:t>
+      </w:r>
+      <w:r>
+        <w:rPr>
+          <w:rFonts w:ascii="Droid Sans Mono;monospace;monospace;Droid Sans Fallback" w:hAnsi="Droid Sans Mono;monospace;monospace;Droid Sans Fallback"/>
+          <w:b w:val="false"/>
+          <w:color w:val="89DDFF"/>
+          <w:sz w:val="24"/>
+          <w:szCs w:val="24"/>
+          <w:highlight w:val="darkBlue"/>
+        </w:rPr>
+        <w:t>="</w:t>
+      </w:r>
+      <w:r>
+        <w:rPr>
+          <w:rFonts w:ascii="Droid Sans Mono;monospace;monospace;Droid Sans Fallback" w:hAnsi="Droid Sans Mono;monospace;monospace;Droid Sans Fallback"/>
+          <w:b w:val="false"/>
+          <w:color w:val="9ECE6A"/>
+          <w:sz w:val="24"/>
+          <w:szCs w:val="24"/>
+          <w:highlight w:val="darkBlue"/>
+        </w:rPr>
+        <w:t>#!green</w:t>
+      </w:r>
+      <w:r>
+        <w:rPr>
+          <w:rFonts w:ascii="Droid Sans Mono;monospace;monospace;Droid Sans Fallback" w:hAnsi="Droid Sans Mono;monospace;monospace;Droid Sans Fallback"/>
+          <w:b w:val="false"/>
+          <w:color w:val="89DDFF"/>
+          <w:sz w:val="24"/>
+          <w:szCs w:val="24"/>
+          <w:highlight w:val="darkBlue"/>
+        </w:rPr>
+        <w:t>"</w:t>
+      </w:r>
+      <w:r>
+        <w:rPr>
+          <w:rFonts w:ascii="Droid Sans Mono;monospace;monospace;Droid Sans Fallback" w:hAnsi="Droid Sans Mono;monospace;monospace;Droid Sans Fallback"/>
+          <w:b w:val="false"/>
+          <w:color w:val="BA3C97"/>
+          <w:sz w:val="24"/>
+          <w:szCs w:val="24"/>
+          <w:highlight w:val="darkBlue"/>
+        </w:rPr>
+        <w:t>&gt;</w:t>
+      </w:r>
+      <w:r>
+        <w:rPr>
+          <w:rFonts w:ascii="Droid Sans Mono;monospace;monospace;Droid Sans Fallback" w:hAnsi="Droid Sans Mono;monospace;monospace;Droid Sans Fallback"/>
+          <w:b w:val="false"/>
+          <w:color w:val="9AA5CE"/>
+          <w:sz w:val="24"/>
+          <w:szCs w:val="24"/>
+          <w:highlight w:val="darkBlue"/>
+        </w:rPr>
+        <w:t>Green</w:t>
+      </w:r>
+      <w:r>
+        <w:rPr>
+          <w:rFonts w:ascii="Droid Sans Mono;monospace;monospace;Droid Sans Fallback" w:hAnsi="Droid Sans Mono;monospace;monospace;Droid Sans Fallback"/>
+          <w:b w:val="false"/>
+          <w:color w:val="BA3C97"/>
+          <w:sz w:val="24"/>
+          <w:szCs w:val="24"/>
+          <w:highlight w:val="darkBlue"/>
+        </w:rPr>
+        <w:t>&lt;/</w:t>
+      </w:r>
+      <w:r>
+        <w:rPr>
+          <w:rFonts w:ascii="Droid Sans Mono;monospace;monospace;Droid Sans Fallback" w:hAnsi="Droid Sans Mono;monospace;monospace;Droid Sans Fallback"/>
+          <w:b w:val="false"/>
+          <w:color w:val="F7768E"/>
+          <w:sz w:val="24"/>
+          <w:szCs w:val="24"/>
+          <w:highlight w:val="darkBlue"/>
+        </w:rPr>
+        <w:t>a</w:t>
+      </w:r>
+      <w:r>
+        <w:rPr>
+          <w:rFonts w:ascii="Droid Sans Mono;monospace;monospace;Droid Sans Fallback" w:hAnsi="Droid Sans Mono;monospace;monospace;Droid Sans Fallback"/>
+          <w:b w:val="false"/>
+          <w:color w:val="BA3C97"/>
+          <w:sz w:val="24"/>
+          <w:szCs w:val="24"/>
+          <w:highlight w:val="darkBlue"/>
+        </w:rPr>
+        <w:t>&gt;</w:t>
+      </w:r>
+    </w:p>
+    <w:p>
+      <w:pPr>
+        <w:pStyle w:val="Normal"/>
+        <w:bidi w:val="0"/>
+        <w:spacing w:lineRule="atLeast" w:line="360"/>
+        <w:jc w:val="left"/>
+        <w:rPr>
+          <w:rFonts w:ascii="Droid Sans Mono;monospace;monospace;Droid Sans Fallback" w:hAnsi="Droid Sans Mono;monospace;monospace;Droid Sans Fallback"/>
+          <w:b w:val="false"/>
+          <w:color w:val="A9B1D6"/>
+          <w:sz w:val="24"/>
+          <w:szCs w:val="24"/>
+          <w:highlight w:val="darkBlue"/>
+        </w:rPr>
+      </w:pPr>
+      <w:r>
+        <w:rPr>
+          <w:rFonts w:ascii="Droid Sans Mono;monospace;monospace;Droid Sans Fallback" w:hAnsi="Droid Sans Mono;monospace;monospace;Droid Sans Fallback"/>
+          <w:b w:val="false"/>
+          <w:color w:val="BA3C97"/>
+          <w:sz w:val="24"/>
+          <w:szCs w:val="24"/>
+          <w:highlight w:val="darkBlue"/>
+        </w:rPr>
+        <w:t>&lt;/</w:t>
+      </w:r>
+      <w:r>
+        <w:rPr>
+          <w:rFonts w:ascii="Droid Sans Mono;monospace;monospace;Droid Sans Fallback" w:hAnsi="Droid Sans Mono;monospace;monospace;Droid Sans Fallback"/>
+          <w:b w:val="false"/>
+          <w:color w:val="F7768E"/>
+          <w:sz w:val="24"/>
+          <w:szCs w:val="24"/>
+          <w:highlight w:val="darkBlue"/>
+        </w:rPr>
+        <w:t>li</w:t>
+      </w:r>
+      <w:r>
+        <w:rPr>
+          <w:rFonts w:ascii="Droid Sans Mono;monospace;monospace;Droid Sans Fallback" w:hAnsi="Droid Sans Mono;monospace;monospace;Droid Sans Fallback"/>
+          <w:b w:val="false"/>
+          <w:color w:val="BA3C97"/>
+          <w:sz w:val="24"/>
+          <w:szCs w:val="24"/>
+          <w:highlight w:val="darkBlue"/>
+        </w:rPr>
+        <w:t>&gt;</w:t>
+      </w:r>
+    </w:p>
+    <w:p>
+      <w:pPr>
+        <w:pStyle w:val="Normal"/>
+        <w:bidi w:val="0"/>
+        <w:spacing w:lineRule="atLeast" w:line="360"/>
+        <w:jc w:val="left"/>
+        <w:rPr>
+          <w:rFonts w:ascii="Droid Sans Mono;monospace;monospace;Droid Sans Fallback" w:hAnsi="Droid Sans Mono;monospace;monospace;Droid Sans Fallback"/>
+          <w:b w:val="false"/>
+          <w:color w:val="A9B1D6"/>
+          <w:sz w:val="24"/>
+          <w:szCs w:val="24"/>
+          <w:highlight w:val="darkBlue"/>
+        </w:rPr>
+      </w:pPr>
+      <w:r>
+        <w:rPr>
+          <w:rFonts w:ascii="Droid Sans Mono;monospace;monospace;Droid Sans Fallback" w:hAnsi="Droid Sans Mono;monospace;monospace;Droid Sans Fallback"/>
+          <w:b w:val="false"/>
+          <w:color w:val="BA3C97"/>
+          <w:sz w:val="24"/>
+          <w:szCs w:val="24"/>
+          <w:highlight w:val="darkBlue"/>
+        </w:rPr>
+        <w:t>&lt;/</w:t>
+      </w:r>
+      <w:r>
+        <w:rPr>
+          <w:rFonts w:ascii="Droid Sans Mono;monospace;monospace;Droid Sans Fallback" w:hAnsi="Droid Sans Mono;monospace;monospace;Droid Sans Fallback"/>
+          <w:b w:val="false"/>
+          <w:color w:val="F7768E"/>
+          <w:sz w:val="24"/>
+          <w:szCs w:val="24"/>
+          <w:highlight w:val="darkBlue"/>
+        </w:rPr>
+        <w:t>ul</w:t>
+      </w:r>
+      <w:r>
+        <w:rPr>
+          <w:rFonts w:ascii="Droid Sans Mono;monospace;monospace;Droid Sans Fallback" w:hAnsi="Droid Sans Mono;monospace;monospace;Droid Sans Fallback"/>
+          <w:b w:val="false"/>
+          <w:color w:val="BA3C97"/>
+          <w:sz w:val="24"/>
+          <w:szCs w:val="24"/>
+          <w:highlight w:val="darkBlue"/>
+        </w:rPr>
+        <w:t>&gt;</w:t>
+      </w:r>
+    </w:p>
+    <w:p>
+      <w:pPr>
+        <w:pStyle w:val="TextBody"/>
+        <w:bidi w:val="0"/>
+        <w:jc w:val="left"/>
+        <w:rPr>
+          <w:b/>
+          <w:b/>
+          <w:bCs/>
+          <w:sz w:val="24"/>
+          <w:szCs w:val="24"/>
+        </w:rPr>
+      </w:pPr>
+      <w:r>
+        <w:rPr>
+          <w:b/>
+          <w:bCs/>
+          <w:sz w:val="24"/>
+          <w:szCs w:val="24"/>
+        </w:rPr>
+      </w:r>
+    </w:p>
+    <w:p>
+      <w:pPr>
+        <w:pStyle w:val="TextBody"/>
+        <w:bidi w:val="0"/>
+        <w:jc w:val="left"/>
+        <w:rPr>
+          <w:b/>
+          <w:b/>
+          <w:bCs/>
+          <w:sz w:val="24"/>
+          <w:szCs w:val="24"/>
+        </w:rPr>
+      </w:pPr>
+      <w:r>
+        <w:rPr>
+          <w:b/>
+          <w:bCs/>
+          <w:sz w:val="24"/>
+          <w:szCs w:val="24"/>
+        </w:rPr>
+      </w:r>
+    </w:p>
+    <w:p>
+      <w:pPr>
+        <w:pStyle w:val="Normal"/>
+        <w:bidi w:val="0"/>
+        <w:jc w:val="left"/>
+        <w:rPr>
+          <w:rFonts w:ascii="Droid Sans Mono;monospace;monospace;Droid Sans Fallback" w:hAnsi="Droid Sans Mono;monospace;monospace;Droid Sans Fallback"/>
+          <w:b w:val="false"/>
+          <w:b/>
+          <w:bCs/>
+          <w:color w:val="A9B1D6"/>
+          <w:sz w:val="24"/>
+          <w:szCs w:val="24"/>
+          <w:highlight w:val="darkBlue"/>
+        </w:rPr>
+      </w:pPr>
+      <w:r>
+        <w:rPr>
+          <w:rFonts w:ascii="Droid Sans Mono;monospace;monospace;Droid Sans Fallback" w:hAnsi="Droid Sans Mono;monospace;monospace;Droid Sans Fallback"/>
+          <w:b w:val="false"/>
+          <w:bCs/>
+          <w:color w:val="BA3C97"/>
+          <w:sz w:val="24"/>
+          <w:szCs w:val="24"/>
+          <w:highlight w:val="darkBlue"/>
+        </w:rPr>
+        <w:t>&lt;</w:t>
+      </w:r>
+      <w:r>
+        <w:rPr>
+          <w:rFonts w:ascii="Droid Sans Mono;monospace;monospace;Droid Sans Fallback" w:hAnsi="Droid Sans Mono;monospace;monospace;Droid Sans Fallback"/>
+          <w:b w:val="false"/>
+          <w:bCs/>
+          <w:color w:val="F7768E"/>
+          <w:sz w:val="24"/>
+          <w:szCs w:val="24"/>
+          <w:highlight w:val="darkBlue"/>
+        </w:rPr>
+        <w:t xml:space="preserve">div </w:t>
+      </w:r>
+      <w:r>
+        <w:rPr>
+          <w:rFonts w:ascii="Droid Sans Mono;monospace;monospace;Droid Sans Fallback" w:hAnsi="Droid Sans Mono;monospace;monospace;Droid Sans Fallback"/>
+          <w:b w:val="false"/>
+          <w:bCs/>
+          <w:color w:val="BB9AF7"/>
+          <w:sz w:val="24"/>
+          <w:szCs w:val="24"/>
+          <w:highlight w:val="darkBlue"/>
+        </w:rPr>
+        <w:t>ng-view</w:t>
+      </w:r>
+      <w:r>
+        <w:rPr>
+          <w:rFonts w:ascii="Droid Sans Mono;monospace;monospace;Droid Sans Fallback" w:hAnsi="Droid Sans Mono;monospace;monospace;Droid Sans Fallback"/>
+          <w:b w:val="false"/>
+          <w:bCs/>
+          <w:color w:val="BA3C97"/>
+          <w:sz w:val="24"/>
+          <w:szCs w:val="24"/>
+          <w:highlight w:val="darkBlue"/>
+        </w:rPr>
+        <w:t>&gt;&lt;/</w:t>
+      </w:r>
+      <w:r>
+        <w:rPr>
+          <w:rFonts w:ascii="Droid Sans Mono;monospace;monospace;Droid Sans Fallback" w:hAnsi="Droid Sans Mono;monospace;monospace;Droid Sans Fallback"/>
+          <w:b w:val="false"/>
+          <w:bCs/>
+          <w:color w:val="F7768E"/>
+          <w:sz w:val="24"/>
+          <w:szCs w:val="24"/>
+          <w:highlight w:val="darkBlue"/>
+        </w:rPr>
+        <w:t>div</w:t>
+      </w:r>
+      <w:r>
+        <w:rPr>
+          <w:rFonts w:ascii="Droid Sans Mono;monospace;monospace;Droid Sans Fallback" w:hAnsi="Droid Sans Mono;monospace;monospace;Droid Sans Fallback"/>
+          <w:b w:val="false"/>
+          <w:bCs/>
+          <w:color w:val="BA3C97"/>
+          <w:sz w:val="24"/>
+          <w:szCs w:val="24"/>
+          <w:highlight w:val="darkBlue"/>
+        </w:rPr>
+        <w:t>&gt;</w:t>
+      </w:r>
+    </w:p>
+    <w:p>
+      <w:pPr>
+        <w:pStyle w:val="Normal"/>
+        <w:bidi w:val="0"/>
+        <w:spacing w:lineRule="atLeast" w:line="360"/>
+        <w:jc w:val="left"/>
+        <w:rPr>
+          <w:sz w:val="24"/>
+          <w:szCs w:val="24"/>
+        </w:rPr>
+      </w:pPr>
+      <w:r>
+        <w:rPr>
+          <w:sz w:val="24"/>
+          <w:szCs w:val="24"/>
+        </w:rPr>
+      </w:r>
+    </w:p>
+    <w:p>
+      <w:pPr>
+        <w:pStyle w:val="Normal"/>
+        <w:bidi w:val="0"/>
+        <w:spacing w:lineRule="atLeast" w:line="360"/>
+        <w:jc w:val="left"/>
+        <w:rPr>
+          <w:rFonts w:ascii="Droid Sans Mono;monospace;monospace;Droid Sans Fallback" w:hAnsi="Droid Sans Mono;monospace;monospace;Droid Sans Fallback"/>
+          <w:b w:val="false"/>
+          <w:color w:val="A9B1D6"/>
+          <w:sz w:val="24"/>
+          <w:szCs w:val="24"/>
+          <w:highlight w:val="darkBlue"/>
+        </w:rPr>
+      </w:pPr>
+      <w:r>
+        <w:rPr>
+          <w:rFonts w:ascii="Droid Sans Mono;monospace;monospace;Droid Sans Fallback" w:hAnsi="Droid Sans Mono;monospace;monospace;Droid Sans Fallback"/>
+          <w:b w:val="false"/>
+          <w:color w:val="BA3C97"/>
+          <w:sz w:val="24"/>
+          <w:szCs w:val="24"/>
+          <w:highlight w:val="darkBlue"/>
+        </w:rPr>
+        <w:t>&lt;</w:t>
+      </w:r>
+      <w:r>
+        <w:rPr>
+          <w:rFonts w:ascii="Droid Sans Mono;monospace;monospace;Droid Sans Fallback" w:hAnsi="Droid Sans Mono;monospace;monospace;Droid Sans Fallback"/>
+          <w:b w:val="false"/>
+          <w:color w:val="F7768E"/>
+          <w:sz w:val="24"/>
+          <w:szCs w:val="24"/>
+          <w:highlight w:val="darkBlue"/>
+        </w:rPr>
+        <w:t xml:space="preserve">script </w:t>
+      </w:r>
+      <w:r>
+        <w:rPr>
+          <w:rFonts w:ascii="Droid Sans Mono;monospace;monospace;Droid Sans Fallback" w:hAnsi="Droid Sans Mono;monospace;monospace;Droid Sans Fallback"/>
+          <w:b w:val="false"/>
+          <w:color w:val="BB9AF7"/>
+          <w:sz w:val="24"/>
+          <w:szCs w:val="24"/>
+          <w:highlight w:val="darkBlue"/>
+        </w:rPr>
+        <w:t>src</w:t>
+      </w:r>
+      <w:r>
+        <w:rPr>
+          <w:rFonts w:ascii="Droid Sans Mono;monospace;monospace;Droid Sans Fallback" w:hAnsi="Droid Sans Mono;monospace;monospace;Droid Sans Fallback"/>
+          <w:b w:val="false"/>
+          <w:color w:val="89DDFF"/>
+          <w:sz w:val="24"/>
+          <w:szCs w:val="24"/>
+          <w:highlight w:val="darkBlue"/>
+        </w:rPr>
+        <w:t>="</w:t>
+      </w:r>
+      <w:r>
+        <w:rPr>
+          <w:rFonts w:ascii="Droid Sans Mono;monospace;monospace;Droid Sans Fallback" w:hAnsi="Droid Sans Mono;monospace;monospace;Droid Sans Fallback"/>
+          <w:b w:val="false"/>
+          <w:color w:val="9ECE6A"/>
+          <w:sz w:val="24"/>
+          <w:szCs w:val="24"/>
+          <w:highlight w:val="darkBlue"/>
+        </w:rPr>
+        <w:t>app/route.js</w:t>
+      </w:r>
+      <w:r>
+        <w:rPr>
+          <w:rFonts w:ascii="Droid Sans Mono;monospace;monospace;Droid Sans Fallback" w:hAnsi="Droid Sans Mono;monospace;monospace;Droid Sans Fallback"/>
+          <w:b w:val="false"/>
+          <w:color w:val="89DDFF"/>
+          <w:sz w:val="24"/>
+          <w:szCs w:val="24"/>
+          <w:highlight w:val="darkBlue"/>
+        </w:rPr>
+        <w:t>"</w:t>
+      </w:r>
+      <w:r>
+        <w:rPr>
+          <w:rFonts w:ascii="Droid Sans Mono;monospace;monospace;Droid Sans Fallback" w:hAnsi="Droid Sans Mono;monospace;monospace;Droid Sans Fallback"/>
+          <w:b w:val="false"/>
+          <w:color w:val="BA3C97"/>
+          <w:sz w:val="24"/>
+          <w:szCs w:val="24"/>
+          <w:highlight w:val="darkBlue"/>
+        </w:rPr>
+        <w:t>&gt;&lt;/</w:t>
+      </w:r>
+      <w:r>
+        <w:rPr>
+          <w:rFonts w:ascii="Droid Sans Mono;monospace;monospace;Droid Sans Fallback" w:hAnsi="Droid Sans Mono;monospace;monospace;Droid Sans Fallback"/>
+          <w:b w:val="false"/>
+          <w:color w:val="F7768E"/>
+          <w:sz w:val="24"/>
+          <w:szCs w:val="24"/>
+          <w:highlight w:val="darkBlue"/>
+        </w:rPr>
+        <w:t>script</w:t>
+      </w:r>
+      <w:r>
+        <w:rPr>
+          <w:rFonts w:ascii="Droid Sans Mono;monospace;monospace;Droid Sans Fallback" w:hAnsi="Droid Sans Mono;monospace;monospace;Droid Sans Fallback"/>
+          <w:b w:val="false"/>
+          <w:color w:val="BA3C97"/>
+          <w:sz w:val="24"/>
+          <w:szCs w:val="24"/>
+          <w:highlight w:val="darkBlue"/>
+        </w:rPr>
+        <w:t>&gt;</w:t>
+      </w:r>
+    </w:p>
+    <w:p>
+      <w:pPr>
+        <w:pStyle w:val="TextBody"/>
+        <w:bidi w:val="0"/>
+        <w:jc w:val="left"/>
+        <w:rPr>
+          <w:b/>
+          <w:b/>
+          <w:bCs/>
+          <w:sz w:val="24"/>
+          <w:szCs w:val="24"/>
+        </w:rPr>
+      </w:pPr>
+      <w:r>
+        <w:rPr>
+          <w:b/>
+          <w:bCs/>
+          <w:sz w:val="24"/>
+          <w:szCs w:val="24"/>
+        </w:rPr>
+      </w:r>
+    </w:p>
+    <w:p>
+      <w:pPr>
+        <w:pStyle w:val="TextBody"/>
+        <w:bidi w:val="0"/>
+        <w:jc w:val="left"/>
+        <w:rPr>
+          <w:b/>
+          <w:b/>
+          <w:bCs/>
+          <w:sz w:val="24"/>
+          <w:szCs w:val="24"/>
+        </w:rPr>
+      </w:pPr>
+      <w:r>
+        <w:rPr>
+          <w:b/>
+          <w:bCs/>
+          <w:sz w:val="24"/>
+          <w:szCs w:val="24"/>
+        </w:rPr>
+      </w:r>
+    </w:p>
+    <w:p>
+      <w:pPr>
+        <w:pStyle w:val="TextBody"/>
+        <w:bidi w:val="0"/>
+        <w:jc w:val="left"/>
+        <w:rPr>
+          <w:b/>
+          <w:b/>
+          <w:bCs/>
+          <w:sz w:val="24"/>
+          <w:szCs w:val="24"/>
+        </w:rPr>
+      </w:pPr>
+      <w:r>
+        <w:rPr>
+          <w:b/>
+          <w:bCs/>
+          <w:sz w:val="24"/>
+          <w:szCs w:val="24"/>
+        </w:rPr>
+        <w:t>STEP 2</w:t>
+      </w:r>
+    </w:p>
+    <w:p>
+      <w:pPr>
+        <w:pStyle w:val="TextBody"/>
+        <w:bidi w:val="0"/>
+        <w:jc w:val="left"/>
+        <w:rPr>
+          <w:b w:val="false"/>
+          <w:b w:val="false"/>
+          <w:bCs w:val="false"/>
+          <w:sz w:val="24"/>
+          <w:szCs w:val="24"/>
+        </w:rPr>
+      </w:pPr>
+      <w:r>
+        <w:rPr>
+          <w:b w:val="false"/>
+          <w:bCs w:val="false"/>
+          <w:sz w:val="24"/>
+          <w:szCs w:val="24"/>
+        </w:rPr>
+        <w:t xml:space="preserve"> </w:t>
+      </w:r>
+      <w:r>
+        <w:rPr>
+          <w:b w:val="false"/>
+          <w:bCs w:val="false"/>
+          <w:sz w:val="24"/>
+          <w:szCs w:val="24"/>
+        </w:rPr>
+        <w:t>connect templates folder with html file in it</w:t>
+      </w:r>
+    </w:p>
+    <w:p>
+      <w:pPr>
+        <w:pStyle w:val="TextBody"/>
+        <w:bidi w:val="0"/>
+        <w:jc w:val="left"/>
+        <w:rPr>
+          <w:b w:val="false"/>
+          <w:b w:val="false"/>
+          <w:bCs w:val="false"/>
+          <w:sz w:val="24"/>
+          <w:szCs w:val="24"/>
+        </w:rPr>
+      </w:pPr>
+      <w:r>
+        <w:rPr>
+          <w:b w:val="false"/>
+          <w:bCs w:val="false"/>
+          <w:sz w:val="24"/>
+          <w:szCs w:val="24"/>
+        </w:rPr>
+        <w:drawing>
+          <wp:anchor behindDoc="0" distT="0" distB="0" distL="0" distR="0" simplePos="0" locked="0" layoutInCell="1" allowOverlap="1" relativeHeight="3">
+            <wp:simplePos x="0" y="0"/>
+            <wp:positionH relativeFrom="column">
+              <wp:align>center</wp:align>
+            </wp:positionH>
+            <wp:positionV relativeFrom="paragraph">
+              <wp:posOffset>635</wp:posOffset>
+            </wp:positionV>
+            <wp:extent cx="6120130" cy="1496060"/>
+            <wp:effectExtent l="0" t="0" r="0" b="0"/>
+            <wp:wrapSquare wrapText="largest"/>
+            <wp:docPr id="2" name="Image2" descr=""/>
+            <wp:cNvGraphicFramePr>
+              <a:graphicFrameLocks xmlns:a="http://schemas.openxmlformats.org/drawingml/2006/main" noChangeAspect="1"/>
+            </wp:cNvGraphicFramePr>
+            <a:graphic xmlns:a="http://schemas.openxmlformats.org/drawingml/2006/main">
+              <a:graphicData uri="http://schemas.openxmlformats.org/drawingml/2006/picture">
+                <pic:pic xmlns:pic="http://schemas.openxmlformats.org/drawingml/2006/picture">
+                  <pic:nvPicPr>
+                    <pic:cNvPr id="2" name="Image2" descr=""/>
+                    <pic:cNvPicPr>
+                      <a:picLocks noChangeAspect="1" noChangeArrowheads="1"/>
+                    </pic:cNvPicPr>
+                  </pic:nvPicPr>
+                  <pic:blipFill>
+                    <a:blip r:embed="rId3"/>
+                    <a:stretch>
+                      <a:fillRect/>
+                    </a:stretch>
+                  </pic:blipFill>
+                  <pic:spPr bwMode="auto">
+                    <a:xfrm>
+                      <a:off x="0" y="0"/>
+                      <a:ext cx="6120130" cy="1496060"/>
+                    </a:xfrm>
+                    <a:prstGeom prst="rect">
+                      <a:avLst/>
+                    </a:prstGeom>
+                  </pic:spPr>
+                </pic:pic>
+              </a:graphicData>
+            </a:graphic>
+          </wp:anchor>
+        </w:drawing>
+      </w:r>
+    </w:p>
+    <w:p>
+      <w:pPr>
+        <w:pStyle w:val="TextBody"/>
+        <w:bidi w:val="0"/>
+        <w:jc w:val="left"/>
+        <w:rPr>
+          <w:b/>
+          <w:b/>
+          <w:bCs/>
+          <w:sz w:val="22"/>
+          <w:szCs w:val="22"/>
+        </w:rPr>
+      </w:pPr>
+      <w:r>
+        <w:rPr>
+          <w:b/>
+          <w:bCs/>
+          <w:sz w:val="22"/>
+          <w:szCs w:val="22"/>
+        </w:rPr>
+        <w:tab/>
+      </w:r>
+    </w:p>
+    <w:p>
+      <w:pPr>
+        <w:pStyle w:val="TextBody"/>
+        <w:bidi w:val="0"/>
+        <w:jc w:val="left"/>
+        <w:rPr>
+          <w:b/>
+          <w:b/>
+          <w:bCs/>
+          <w:sz w:val="22"/>
+          <w:szCs w:val="22"/>
+        </w:rPr>
+      </w:pPr>
+      <w:r>
+        <w:rPr>
+          <w:b/>
+          <w:bCs/>
+          <w:sz w:val="22"/>
+          <w:szCs w:val="22"/>
+        </w:rPr>
+        <w:t>STEP 3</w:t>
+      </w:r>
+    </w:p>
+    <w:p>
+      <w:pPr>
+        <w:pStyle w:val="TextBody"/>
+        <w:bidi w:val="0"/>
+        <w:jc w:val="left"/>
+        <w:rPr>
+          <w:b w:val="false"/>
+          <w:b w:val="false"/>
+          <w:bCs w:val="false"/>
+          <w:sz w:val="24"/>
+          <w:szCs w:val="24"/>
+        </w:rPr>
+      </w:pPr>
+      <w:r>
+        <w:rPr>
+          <w:b w:val="false"/>
+          <w:bCs w:val="false"/>
+          <w:sz w:val="24"/>
+          <w:szCs w:val="24"/>
+        </w:rPr>
+        <w:t>connect route.js file from the folder app</w:t>
+      </w:r>
+    </w:p>
+    <w:p>
+      <w:pPr>
+        <w:pStyle w:val="Normal"/>
+        <w:bidi w:val="0"/>
+        <w:jc w:val="left"/>
+        <w:rPr>
+          <w:rFonts w:ascii="Droid Sans Mono;monospace;monospace;Droid Sans Fallback" w:hAnsi="Droid Sans Mono;monospace;monospace;Droid Sans Fallback"/>
+          <w:b w:val="false"/>
+          <w:b w:val="false"/>
+          <w:bCs w:val="false"/>
+          <w:color w:val="A9B1D6"/>
+          <w:sz w:val="24"/>
+          <w:szCs w:val="24"/>
+          <w:highlight w:val="darkBlue"/>
+        </w:rPr>
+      </w:pPr>
+      <w:r>
+        <w:rPr>
+          <w:rFonts w:ascii="Droid Sans Mono;monospace;monospace;Droid Sans Fallback" w:hAnsi="Droid Sans Mono;monospace;monospace;Droid Sans Fallback"/>
+          <w:b w:val="false"/>
+          <w:bCs w:val="false"/>
+          <w:i/>
+          <w:color w:val="9D7CD8"/>
+          <w:sz w:val="24"/>
+          <w:szCs w:val="24"/>
+          <w:highlight w:val="darkBlue"/>
+        </w:rPr>
+        <w:t>var</w:t>
+      </w:r>
+      <w:r>
+        <w:rPr>
+          <w:rFonts w:ascii="Droid Sans Mono;monospace;monospace;Droid Sans Fallback" w:hAnsi="Droid Sans Mono;monospace;monospace;Droid Sans Fallback"/>
+          <w:b w:val="false"/>
+          <w:bCs w:val="false"/>
+          <w:color w:val="A9B1D6"/>
+          <w:sz w:val="24"/>
+          <w:szCs w:val="24"/>
+          <w:highlight w:val="darkBlue"/>
+        </w:rPr>
+        <w:t xml:space="preserve"> </w:t>
+      </w:r>
+      <w:r>
+        <w:rPr>
+          <w:rFonts w:ascii="Droid Sans Mono;monospace;monospace;Droid Sans Fallback" w:hAnsi="Droid Sans Mono;monospace;monospace;Droid Sans Fallback"/>
+          <w:b w:val="false"/>
+          <w:bCs w:val="false"/>
+          <w:color w:val="BB9AF7"/>
+          <w:sz w:val="24"/>
+          <w:szCs w:val="24"/>
+          <w:highlight w:val="darkBlue"/>
+        </w:rPr>
+        <w:t>app</w:t>
+      </w:r>
+      <w:r>
+        <w:rPr>
+          <w:rFonts w:ascii="Droid Sans Mono;monospace;monospace;Droid Sans Fallback" w:hAnsi="Droid Sans Mono;monospace;monospace;Droid Sans Fallback"/>
+          <w:b w:val="false"/>
+          <w:bCs w:val="false"/>
+          <w:color w:val="A9B1D6"/>
+          <w:sz w:val="24"/>
+          <w:szCs w:val="24"/>
+          <w:highlight w:val="darkBlue"/>
+        </w:rPr>
+        <w:t xml:space="preserve"> </w:t>
+      </w:r>
+      <w:r>
+        <w:rPr>
+          <w:rFonts w:ascii="Droid Sans Mono;monospace;monospace;Droid Sans Fallback" w:hAnsi="Droid Sans Mono;monospace;monospace;Droid Sans Fallback"/>
+          <w:b w:val="false"/>
+          <w:bCs w:val="false"/>
+          <w:color w:val="89DDFF"/>
+          <w:sz w:val="24"/>
+          <w:szCs w:val="24"/>
+          <w:highlight w:val="darkBlue"/>
+        </w:rPr>
+        <w:t>=</w:t>
+      </w:r>
+      <w:r>
+        <w:rPr>
+          <w:rFonts w:ascii="Droid Sans Mono;monospace;monospace;Droid Sans Fallback" w:hAnsi="Droid Sans Mono;monospace;monospace;Droid Sans Fallback"/>
+          <w:b w:val="false"/>
+          <w:bCs w:val="false"/>
+          <w:color w:val="A9B1D6"/>
+          <w:sz w:val="24"/>
+          <w:szCs w:val="24"/>
+          <w:highlight w:val="darkBlue"/>
+        </w:rPr>
+        <w:t xml:space="preserve"> </w:t>
+      </w:r>
+      <w:r>
+        <w:rPr>
+          <w:rFonts w:ascii="Droid Sans Mono;monospace;monospace;Droid Sans Fallback" w:hAnsi="Droid Sans Mono;monospace;monospace;Droid Sans Fallback"/>
+          <w:b w:val="false"/>
+          <w:bCs w:val="false"/>
+          <w:color w:val="C0CAF5"/>
+          <w:sz w:val="24"/>
+          <w:szCs w:val="24"/>
+          <w:highlight w:val="darkBlue"/>
+        </w:rPr>
+        <w:t>angular</w:t>
+      </w:r>
+      <w:r>
+        <w:rPr>
+          <w:rFonts w:ascii="Droid Sans Mono;monospace;monospace;Droid Sans Fallback" w:hAnsi="Droid Sans Mono;monospace;monospace;Droid Sans Fallback"/>
+          <w:b w:val="false"/>
+          <w:bCs w:val="false"/>
+          <w:color w:val="89DDFF"/>
+          <w:sz w:val="24"/>
+          <w:szCs w:val="24"/>
+          <w:highlight w:val="darkBlue"/>
+        </w:rPr>
+        <w:t>.</w:t>
+      </w:r>
+      <w:r>
+        <w:rPr>
+          <w:rFonts w:ascii="Droid Sans Mono;monospace;monospace;Droid Sans Fallback" w:hAnsi="Droid Sans Mono;monospace;monospace;Droid Sans Fallback"/>
+          <w:b w:val="false"/>
+          <w:bCs w:val="false"/>
+          <w:color w:val="7AA2F7"/>
+          <w:sz w:val="24"/>
+          <w:szCs w:val="24"/>
+          <w:highlight w:val="darkBlue"/>
+        </w:rPr>
+        <w:t>module</w:t>
+      </w:r>
+      <w:r>
+        <w:rPr>
+          <w:rFonts w:ascii="Droid Sans Mono;monospace;monospace;Droid Sans Fallback" w:hAnsi="Droid Sans Mono;monospace;monospace;Droid Sans Fallback"/>
+          <w:b w:val="false"/>
+          <w:bCs w:val="false"/>
+          <w:color w:val="9ABDF5"/>
+          <w:sz w:val="24"/>
+          <w:szCs w:val="24"/>
+          <w:highlight w:val="darkBlue"/>
+        </w:rPr>
+        <w:t>(</w:t>
+      </w:r>
+      <w:r>
+        <w:rPr>
+          <w:rFonts w:ascii="Droid Sans Mono;monospace;monospace;Droid Sans Fallback" w:hAnsi="Droid Sans Mono;monospace;monospace;Droid Sans Fallback"/>
+          <w:b w:val="false"/>
+          <w:bCs w:val="false"/>
+          <w:color w:val="89DDFF"/>
+          <w:sz w:val="24"/>
+          <w:szCs w:val="24"/>
+          <w:highlight w:val="darkBlue"/>
+        </w:rPr>
+        <w:t>"</w:t>
+      </w:r>
+      <w:r>
+        <w:rPr>
+          <w:rFonts w:ascii="Droid Sans Mono;monospace;monospace;Droid Sans Fallback" w:hAnsi="Droid Sans Mono;monospace;monospace;Droid Sans Fallback"/>
+          <w:b w:val="false"/>
+          <w:bCs w:val="false"/>
+          <w:color w:val="9ECE6A"/>
+          <w:sz w:val="24"/>
+          <w:szCs w:val="24"/>
+          <w:highlight w:val="darkBlue"/>
+        </w:rPr>
+        <w:t>myApp</w:t>
+      </w:r>
+      <w:r>
+        <w:rPr>
+          <w:rFonts w:ascii="Droid Sans Mono;monospace;monospace;Droid Sans Fallback" w:hAnsi="Droid Sans Mono;monospace;monospace;Droid Sans Fallback"/>
+          <w:b w:val="false"/>
+          <w:bCs w:val="false"/>
+          <w:color w:val="89DDFF"/>
+          <w:sz w:val="24"/>
+          <w:szCs w:val="24"/>
+          <w:highlight w:val="darkBlue"/>
+        </w:rPr>
+        <w:t>",</w:t>
+      </w:r>
+      <w:r>
+        <w:rPr>
+          <w:rFonts w:ascii="Droid Sans Mono;monospace;monospace;Droid Sans Fallback" w:hAnsi="Droid Sans Mono;monospace;monospace;Droid Sans Fallback"/>
+          <w:b w:val="false"/>
+          <w:bCs w:val="false"/>
+          <w:color w:val="A9B1D6"/>
+          <w:sz w:val="24"/>
+          <w:szCs w:val="24"/>
+          <w:highlight w:val="darkBlue"/>
+        </w:rPr>
+        <w:t xml:space="preserve"> </w:t>
+      </w:r>
+      <w:r>
+        <w:rPr>
+          <w:rFonts w:ascii="Droid Sans Mono;monospace;monospace;Droid Sans Fallback" w:hAnsi="Droid Sans Mono;monospace;monospace;Droid Sans Fallback"/>
+          <w:b w:val="false"/>
+          <w:bCs w:val="false"/>
+          <w:color w:val="9ABDF5"/>
+          <w:sz w:val="24"/>
+          <w:szCs w:val="24"/>
+          <w:highlight w:val="darkBlue"/>
+        </w:rPr>
+        <w:t>[</w:t>
+      </w:r>
+      <w:r>
+        <w:rPr>
+          <w:rFonts w:ascii="Droid Sans Mono;monospace;monospace;Droid Sans Fallback" w:hAnsi="Droid Sans Mono;monospace;monospace;Droid Sans Fallback"/>
+          <w:b w:val="false"/>
+          <w:bCs w:val="false"/>
+          <w:color w:val="89DDFF"/>
+          <w:sz w:val="24"/>
+          <w:szCs w:val="24"/>
+          <w:highlight w:val="darkBlue"/>
+        </w:rPr>
+        <w:t>"</w:t>
+      </w:r>
+      <w:r>
+        <w:rPr>
+          <w:rFonts w:ascii="Droid Sans Mono;monospace;monospace;Droid Sans Fallback" w:hAnsi="Droid Sans Mono;monospace;monospace;Droid Sans Fallback"/>
+          <w:b w:val="false"/>
+          <w:bCs w:val="false"/>
+          <w:color w:val="9ECE6A"/>
+          <w:sz w:val="24"/>
+          <w:szCs w:val="24"/>
+          <w:highlight w:val="darkBlue"/>
+        </w:rPr>
+        <w:t>ngRoute</w:t>
+      </w:r>
+      <w:r>
+        <w:rPr>
+          <w:rFonts w:ascii="Droid Sans Mono;monospace;monospace;Droid Sans Fallback" w:hAnsi="Droid Sans Mono;monospace;monospace;Droid Sans Fallback"/>
+          <w:b w:val="false"/>
+          <w:bCs w:val="false"/>
+          <w:color w:val="89DDFF"/>
+          <w:sz w:val="24"/>
+          <w:szCs w:val="24"/>
+          <w:highlight w:val="darkBlue"/>
+        </w:rPr>
+        <w:t>"</w:t>
+      </w:r>
+      <w:r>
+        <w:rPr>
+          <w:rFonts w:ascii="Droid Sans Mono;monospace;monospace;Droid Sans Fallback" w:hAnsi="Droid Sans Mono;monospace;monospace;Droid Sans Fallback"/>
+          <w:b w:val="false"/>
+          <w:bCs w:val="false"/>
+          <w:color w:val="9ABDF5"/>
+          <w:sz w:val="24"/>
+          <w:szCs w:val="24"/>
+          <w:highlight w:val="darkBlue"/>
+        </w:rPr>
+        <w:t>])</w:t>
+      </w:r>
+      <w:r>
+        <w:rPr>
+          <w:rFonts w:ascii="Droid Sans Mono;monospace;monospace;Droid Sans Fallback" w:hAnsi="Droid Sans Mono;monospace;monospace;Droid Sans Fallback"/>
+          <w:b w:val="false"/>
+          <w:bCs w:val="false"/>
+          <w:color w:val="89DDFF"/>
+          <w:sz w:val="24"/>
+          <w:szCs w:val="24"/>
+          <w:highlight w:val="darkBlue"/>
+        </w:rPr>
+        <w:t>;</w:t>
+      </w:r>
+    </w:p>
+    <w:p>
+      <w:pPr>
+        <w:pStyle w:val="Normal"/>
+        <w:bidi w:val="0"/>
+        <w:spacing w:lineRule="atLeast" w:line="360"/>
+        <w:jc w:val="left"/>
+        <w:rPr>
+          <w:rFonts w:ascii="Droid Sans Mono;monospace;monospace;Droid Sans Fallback" w:hAnsi="Droid Sans Mono;monospace;monospace;Droid Sans Fallback"/>
+          <w:b w:val="false"/>
+          <w:color w:val="A9B1D6"/>
+          <w:sz w:val="24"/>
+          <w:szCs w:val="24"/>
+          <w:highlight w:val="darkBlue"/>
+        </w:rPr>
+      </w:pPr>
+      <w:r>
+        <w:rPr>
+          <w:rFonts w:ascii="Droid Sans Mono;monospace;monospace;Droid Sans Fallback" w:hAnsi="Droid Sans Mono;monospace;monospace;Droid Sans Fallback"/>
+          <w:b w:val="false"/>
+          <w:color w:val="C0CAF5"/>
+          <w:sz w:val="24"/>
+          <w:szCs w:val="24"/>
+          <w:highlight w:val="darkBlue"/>
+        </w:rPr>
+        <w:t>app</w:t>
+      </w:r>
+      <w:r>
+        <w:rPr>
+          <w:rFonts w:ascii="Droid Sans Mono;monospace;monospace;Droid Sans Fallback" w:hAnsi="Droid Sans Mono;monospace;monospace;Droid Sans Fallback"/>
+          <w:b w:val="false"/>
+          <w:color w:val="89DDFF"/>
+          <w:sz w:val="24"/>
+          <w:szCs w:val="24"/>
+          <w:highlight w:val="darkBlue"/>
+        </w:rPr>
+        <w:t>.</w:t>
+      </w:r>
+      <w:r>
+        <w:rPr>
+          <w:rFonts w:ascii="Droid Sans Mono;monospace;monospace;Droid Sans Fallback" w:hAnsi="Droid Sans Mono;monospace;monospace;Droid Sans Fallback"/>
+          <w:b w:val="false"/>
+          <w:color w:val="7AA2F7"/>
+          <w:sz w:val="24"/>
+          <w:szCs w:val="24"/>
+          <w:highlight w:val="darkBlue"/>
+        </w:rPr>
+        <w:t>config</w:t>
+      </w:r>
+      <w:r>
+        <w:rPr>
+          <w:rFonts w:ascii="Droid Sans Mono;monospace;monospace;Droid Sans Fallback" w:hAnsi="Droid Sans Mono;monospace;monospace;Droid Sans Fallback"/>
+          <w:b w:val="false"/>
+          <w:color w:val="9ABDF5"/>
+          <w:sz w:val="24"/>
+          <w:szCs w:val="24"/>
+          <w:highlight w:val="darkBlue"/>
+        </w:rPr>
+        <w:t>(</w:t>
+      </w:r>
+      <w:r>
+        <w:rPr>
+          <w:rFonts w:ascii="Droid Sans Mono;monospace;monospace;Droid Sans Fallback" w:hAnsi="Droid Sans Mono;monospace;monospace;Droid Sans Fallback"/>
+          <w:b w:val="false"/>
+          <w:color w:val="BB9AF7"/>
+          <w:sz w:val="24"/>
+          <w:szCs w:val="24"/>
+          <w:highlight w:val="darkBlue"/>
+        </w:rPr>
+        <w:t>function</w:t>
+      </w:r>
+      <w:r>
+        <w:rPr>
+          <w:rFonts w:ascii="Droid Sans Mono;monospace;monospace;Droid Sans Fallback" w:hAnsi="Droid Sans Mono;monospace;monospace;Droid Sans Fallback"/>
+          <w:b w:val="false"/>
+          <w:color w:val="9ABDF5"/>
+          <w:sz w:val="24"/>
+          <w:szCs w:val="24"/>
+          <w:highlight w:val="darkBlue"/>
+        </w:rPr>
+        <w:t>(</w:t>
+      </w:r>
+      <w:r>
+        <w:rPr>
+          <w:rFonts w:ascii="Droid Sans Mono;monospace;monospace;Droid Sans Fallback" w:hAnsi="Droid Sans Mono;monospace;monospace;Droid Sans Fallback"/>
+          <w:b w:val="false"/>
+          <w:color w:val="E0AF68"/>
+          <w:sz w:val="24"/>
+          <w:szCs w:val="24"/>
+          <w:highlight w:val="darkBlue"/>
+        </w:rPr>
+        <w:t>$routeProvider</w:t>
+      </w:r>
+      <w:r>
+        <w:rPr>
+          <w:rFonts w:ascii="Droid Sans Mono;monospace;monospace;Droid Sans Fallback" w:hAnsi="Droid Sans Mono;monospace;monospace;Droid Sans Fallback"/>
+          <w:b w:val="false"/>
+          <w:color w:val="9ABDF5"/>
+          <w:sz w:val="24"/>
+          <w:szCs w:val="24"/>
+          <w:highlight w:val="darkBlue"/>
+        </w:rPr>
+        <w:t>)</w:t>
+      </w:r>
+      <w:r>
+        <w:rPr>
+          <w:rFonts w:ascii="Droid Sans Mono;monospace;monospace;Droid Sans Fallback" w:hAnsi="Droid Sans Mono;monospace;monospace;Droid Sans Fallback"/>
+          <w:b w:val="false"/>
+          <w:color w:val="A9B1D6"/>
+          <w:sz w:val="24"/>
+          <w:szCs w:val="24"/>
+          <w:highlight w:val="darkBlue"/>
+        </w:rPr>
+        <w:t xml:space="preserve"> </w:t>
+      </w:r>
+      <w:r>
+        <w:rPr>
+          <w:rFonts w:ascii="Droid Sans Mono;monospace;monospace;Droid Sans Fallback" w:hAnsi="Droid Sans Mono;monospace;monospace;Droid Sans Fallback"/>
+          <w:b w:val="false"/>
+          <w:color w:val="9ABDF5"/>
+          <w:sz w:val="24"/>
+          <w:szCs w:val="24"/>
+          <w:highlight w:val="darkBlue"/>
+        </w:rPr>
+        <w:t>{</w:t>
+      </w:r>
+    </w:p>
+    <w:p>
+      <w:pPr>
+        <w:pStyle w:val="Normal"/>
+        <w:bidi w:val="0"/>
+        <w:spacing w:lineRule="atLeast" w:line="360"/>
+        <w:jc w:val="left"/>
+        <w:rPr>
+          <w:rFonts w:ascii="Droid Sans Mono;monospace;monospace;Droid Sans Fallback" w:hAnsi="Droid Sans Mono;monospace;monospace;Droid Sans Fallback"/>
+          <w:b w:val="false"/>
+          <w:color w:val="C0CAF5"/>
+          <w:sz w:val="24"/>
+          <w:szCs w:val="24"/>
+          <w:highlight w:val="darkBlue"/>
+        </w:rPr>
+      </w:pPr>
+      <w:r>
+        <w:rPr>
+          <w:rFonts w:ascii="Droid Sans Mono;monospace;monospace;Droid Sans Fallback" w:hAnsi="Droid Sans Mono;monospace;monospace;Droid Sans Fallback"/>
+          <w:b w:val="false"/>
+          <w:color w:val="C0CAF5"/>
+          <w:sz w:val="24"/>
+          <w:szCs w:val="24"/>
+          <w:highlight w:val="darkBlue"/>
+        </w:rPr>
+        <w:t>$routeProvider</w:t>
+      </w:r>
+    </w:p>
+    <w:p>
+      <w:pPr>
+        <w:pStyle w:val="Normal"/>
+        <w:bidi w:val="0"/>
+        <w:spacing w:lineRule="atLeast" w:line="360"/>
+        <w:jc w:val="left"/>
+        <w:rPr>
+          <w:rFonts w:ascii="Droid Sans Mono;monospace;monospace;Droid Sans Fallback" w:hAnsi="Droid Sans Mono;monospace;monospace;Droid Sans Fallback"/>
+          <w:b w:val="false"/>
+          <w:color w:val="A9B1D6"/>
+          <w:sz w:val="24"/>
+          <w:szCs w:val="24"/>
+          <w:highlight w:val="darkBlue"/>
+        </w:rPr>
+      </w:pPr>
+      <w:r>
+        <w:rPr>
+          <w:rFonts w:ascii="Droid Sans Mono;monospace;monospace;Droid Sans Fallback" w:hAnsi="Droid Sans Mono;monospace;monospace;Droid Sans Fallback"/>
+          <w:b w:val="false"/>
+          <w:color w:val="89DDFF"/>
+          <w:sz w:val="24"/>
+          <w:szCs w:val="24"/>
+          <w:highlight w:val="darkBlue"/>
+        </w:rPr>
+        <w:t>.</w:t>
+      </w:r>
+      <w:r>
+        <w:rPr>
+          <w:rFonts w:ascii="Droid Sans Mono;monospace;monospace;Droid Sans Fallback" w:hAnsi="Droid Sans Mono;monospace;monospace;Droid Sans Fallback"/>
+          <w:b w:val="false"/>
+          <w:color w:val="7AA2F7"/>
+          <w:sz w:val="24"/>
+          <w:szCs w:val="24"/>
+          <w:highlight w:val="darkBlue"/>
+        </w:rPr>
+        <w:t>when</w:t>
+      </w:r>
+      <w:r>
+        <w:rPr>
+          <w:rFonts w:ascii="Droid Sans Mono;monospace;monospace;Droid Sans Fallback" w:hAnsi="Droid Sans Mono;monospace;monospace;Droid Sans Fallback"/>
+          <w:b w:val="false"/>
+          <w:color w:val="9ABDF5"/>
+          <w:sz w:val="24"/>
+          <w:szCs w:val="24"/>
+          <w:highlight w:val="darkBlue"/>
+        </w:rPr>
+        <w:t>(</w:t>
+      </w:r>
+      <w:r>
+        <w:rPr>
+          <w:rFonts w:ascii="Droid Sans Mono;monospace;monospace;Droid Sans Fallback" w:hAnsi="Droid Sans Mono;monospace;monospace;Droid Sans Fallback"/>
+          <w:b w:val="false"/>
+          <w:color w:val="89DDFF"/>
+          <w:sz w:val="24"/>
+          <w:szCs w:val="24"/>
+          <w:highlight w:val="darkBlue"/>
+        </w:rPr>
+        <w:t>"</w:t>
+      </w:r>
+      <w:r>
+        <w:rPr>
+          <w:rFonts w:ascii="Droid Sans Mono;monospace;monospace;Droid Sans Fallback" w:hAnsi="Droid Sans Mono;monospace;monospace;Droid Sans Fallback"/>
+          <w:b w:val="false"/>
+          <w:color w:val="9ECE6A"/>
+          <w:sz w:val="24"/>
+          <w:szCs w:val="24"/>
+          <w:highlight w:val="darkBlue"/>
+        </w:rPr>
+        <w:t>/</w:t>
+      </w:r>
+      <w:r>
+        <w:rPr>
+          <w:rFonts w:ascii="Droid Sans Mono;monospace;monospace;Droid Sans Fallback" w:hAnsi="Droid Sans Mono;monospace;monospace;Droid Sans Fallback"/>
+          <w:b w:val="false"/>
+          <w:color w:val="89DDFF"/>
+          <w:sz w:val="24"/>
+          <w:szCs w:val="24"/>
+          <w:highlight w:val="darkBlue"/>
+        </w:rPr>
+        <w:t>",</w:t>
+      </w:r>
+      <w:r>
+        <w:rPr>
+          <w:rFonts w:ascii="Droid Sans Mono;monospace;monospace;Droid Sans Fallback" w:hAnsi="Droid Sans Mono;monospace;monospace;Droid Sans Fallback"/>
+          <w:b w:val="false"/>
+          <w:color w:val="9ABDF5"/>
+          <w:sz w:val="24"/>
+          <w:szCs w:val="24"/>
+          <w:highlight w:val="darkBlue"/>
+        </w:rPr>
+        <w:t xml:space="preserve"> {</w:t>
+      </w:r>
+    </w:p>
+    <w:p>
+      <w:pPr>
+        <w:pStyle w:val="Normal"/>
+        <w:bidi w:val="0"/>
+        <w:spacing w:lineRule="atLeast" w:line="360"/>
+        <w:jc w:val="left"/>
+        <w:rPr>
+          <w:rFonts w:ascii="Droid Sans Mono;monospace;monospace;Droid Sans Fallback" w:hAnsi="Droid Sans Mono;monospace;monospace;Droid Sans Fallback"/>
+          <w:b w:val="false"/>
+          <w:color w:val="A9B1D6"/>
+          <w:sz w:val="24"/>
+          <w:szCs w:val="24"/>
+          <w:highlight w:val="darkBlue"/>
+        </w:rPr>
+      </w:pPr>
+      <w:r>
+        <w:rPr>
+          <w:rFonts w:ascii="Droid Sans Mono;monospace;monospace;Droid Sans Fallback" w:hAnsi="Droid Sans Mono;monospace;monospace;Droid Sans Fallback"/>
+          <w:b w:val="false"/>
+          <w:color w:val="73DACA"/>
+          <w:sz w:val="24"/>
+          <w:szCs w:val="24"/>
+          <w:highlight w:val="darkBlue"/>
+        </w:rPr>
+        <w:t xml:space="preserve">templateUrl </w:t>
+      </w:r>
+      <w:r>
+        <w:rPr>
+          <w:rFonts w:ascii="Droid Sans Mono;monospace;monospace;Droid Sans Fallback" w:hAnsi="Droid Sans Mono;monospace;monospace;Droid Sans Fallback"/>
+          <w:b w:val="false"/>
+          <w:color w:val="89DDFF"/>
+          <w:sz w:val="24"/>
+          <w:szCs w:val="24"/>
+          <w:highlight w:val="darkBlue"/>
+        </w:rPr>
+        <w:t>:</w:t>
+      </w:r>
+      <w:r>
+        <w:rPr>
+          <w:rFonts w:ascii="Droid Sans Mono;monospace;monospace;Droid Sans Fallback" w:hAnsi="Droid Sans Mono;monospace;monospace;Droid Sans Fallback"/>
+          <w:b w:val="false"/>
+          <w:color w:val="9ABDF5"/>
+          <w:sz w:val="24"/>
+          <w:szCs w:val="24"/>
+          <w:highlight w:val="darkBlue"/>
+        </w:rPr>
+        <w:t xml:space="preserve"> </w:t>
+      </w:r>
+      <w:r>
+        <w:rPr>
+          <w:rFonts w:ascii="Droid Sans Mono;monospace;monospace;Droid Sans Fallback" w:hAnsi="Droid Sans Mono;monospace;monospace;Droid Sans Fallback"/>
+          <w:b w:val="false"/>
+          <w:color w:val="89DDFF"/>
+          <w:sz w:val="24"/>
+          <w:szCs w:val="24"/>
+          <w:highlight w:val="darkBlue"/>
+        </w:rPr>
+        <w:t>"</w:t>
+      </w:r>
+      <w:r>
+        <w:rPr>
+          <w:rFonts w:ascii="Droid Sans Mono;monospace;monospace;Droid Sans Fallback" w:hAnsi="Droid Sans Mono;monospace;monospace;Droid Sans Fallback"/>
+          <w:b w:val="false"/>
+          <w:color w:val="9ECE6A"/>
+          <w:sz w:val="24"/>
+          <w:szCs w:val="24"/>
+          <w:highlight w:val="darkBlue"/>
+        </w:rPr>
+        <w:t>templates/main.html</w:t>
+      </w:r>
+      <w:r>
+        <w:rPr>
+          <w:rFonts w:ascii="Droid Sans Mono;monospace;monospace;Droid Sans Fallback" w:hAnsi="Droid Sans Mono;monospace;monospace;Droid Sans Fallback"/>
+          <w:b w:val="false"/>
+          <w:color w:val="89DDFF"/>
+          <w:sz w:val="24"/>
+          <w:szCs w:val="24"/>
+          <w:highlight w:val="darkBlue"/>
+        </w:rPr>
+        <w:t>"</w:t>
+      </w:r>
+    </w:p>
+    <w:p>
+      <w:pPr>
+        <w:pStyle w:val="Normal"/>
+        <w:bidi w:val="0"/>
+        <w:spacing w:lineRule="atLeast" w:line="360"/>
+        <w:jc w:val="left"/>
+        <w:rPr>
+          <w:rFonts w:ascii="Droid Sans Mono;monospace;monospace;Droid Sans Fallback" w:hAnsi="Droid Sans Mono;monospace;monospace;Droid Sans Fallback"/>
+          <w:b w:val="false"/>
+          <w:color w:val="9ABDF5"/>
+          <w:sz w:val="24"/>
+          <w:szCs w:val="24"/>
+          <w:highlight w:val="darkBlue"/>
+        </w:rPr>
+      </w:pPr>
+      <w:r>
+        <w:rPr>
+          <w:rFonts w:ascii="Droid Sans Mono;monospace;monospace;Droid Sans Fallback" w:hAnsi="Droid Sans Mono;monospace;monospace;Droid Sans Fallback"/>
+          <w:b w:val="false"/>
+          <w:color w:val="9ABDF5"/>
+          <w:sz w:val="24"/>
+          <w:szCs w:val="24"/>
+          <w:highlight w:val="darkBlue"/>
+        </w:rPr>
+        <w:t>})</w:t>
+      </w:r>
+    </w:p>
+    <w:p>
+      <w:pPr>
+        <w:pStyle w:val="Normal"/>
+        <w:bidi w:val="0"/>
+        <w:spacing w:lineRule="atLeast" w:line="360"/>
+        <w:jc w:val="left"/>
+        <w:rPr>
+          <w:rFonts w:ascii="Droid Sans Mono;monospace;monospace;Droid Sans Fallback" w:hAnsi="Droid Sans Mono;monospace;monospace;Droid Sans Fallback"/>
+          <w:b w:val="false"/>
+          <w:color w:val="A9B1D6"/>
+          <w:sz w:val="24"/>
+          <w:szCs w:val="24"/>
+          <w:highlight w:val="darkBlue"/>
+        </w:rPr>
+      </w:pPr>
+      <w:r>
+        <w:rPr>
+          <w:rFonts w:ascii="Droid Sans Mono;monospace;monospace;Droid Sans Fallback" w:hAnsi="Droid Sans Mono;monospace;monospace;Droid Sans Fallback"/>
+          <w:b w:val="false"/>
+          <w:color w:val="89DDFF"/>
+          <w:sz w:val="24"/>
+          <w:szCs w:val="24"/>
+          <w:highlight w:val="darkBlue"/>
+        </w:rPr>
+        <w:t>.</w:t>
+      </w:r>
+      <w:r>
+        <w:rPr>
+          <w:rFonts w:ascii="Droid Sans Mono;monospace;monospace;Droid Sans Fallback" w:hAnsi="Droid Sans Mono;monospace;monospace;Droid Sans Fallback"/>
+          <w:b w:val="false"/>
+          <w:color w:val="7AA2F7"/>
+          <w:sz w:val="24"/>
+          <w:szCs w:val="24"/>
+          <w:highlight w:val="darkBlue"/>
+        </w:rPr>
+        <w:t>when</w:t>
+      </w:r>
+      <w:r>
+        <w:rPr>
+          <w:rFonts w:ascii="Droid Sans Mono;monospace;monospace;Droid Sans Fallback" w:hAnsi="Droid Sans Mono;monospace;monospace;Droid Sans Fallback"/>
+          <w:b w:val="false"/>
+          <w:color w:val="9ABDF5"/>
+          <w:sz w:val="24"/>
+          <w:szCs w:val="24"/>
+          <w:highlight w:val="darkBlue"/>
+        </w:rPr>
+        <w:t>(</w:t>
+      </w:r>
+      <w:r>
+        <w:rPr>
+          <w:rFonts w:ascii="Droid Sans Mono;monospace;monospace;Droid Sans Fallback" w:hAnsi="Droid Sans Mono;monospace;monospace;Droid Sans Fallback"/>
+          <w:b w:val="false"/>
+          <w:color w:val="89DDFF"/>
+          <w:sz w:val="24"/>
+          <w:szCs w:val="24"/>
+          <w:highlight w:val="darkBlue"/>
+        </w:rPr>
+        <w:t>"</w:t>
+      </w:r>
+      <w:r>
+        <w:rPr>
+          <w:rFonts w:ascii="Droid Sans Mono;monospace;monospace;Droid Sans Fallback" w:hAnsi="Droid Sans Mono;monospace;monospace;Droid Sans Fallback"/>
+          <w:b w:val="false"/>
+          <w:color w:val="9ECE6A"/>
+          <w:sz w:val="24"/>
+          <w:szCs w:val="24"/>
+          <w:highlight w:val="darkBlue"/>
+        </w:rPr>
+        <w:t>/red</w:t>
+      </w:r>
+      <w:r>
+        <w:rPr>
+          <w:rFonts w:ascii="Droid Sans Mono;monospace;monospace;Droid Sans Fallback" w:hAnsi="Droid Sans Mono;monospace;monospace;Droid Sans Fallback"/>
+          <w:b w:val="false"/>
+          <w:color w:val="89DDFF"/>
+          <w:sz w:val="24"/>
+          <w:szCs w:val="24"/>
+          <w:highlight w:val="darkBlue"/>
+        </w:rPr>
+        <w:t>",</w:t>
+      </w:r>
+      <w:r>
+        <w:rPr>
+          <w:rFonts w:ascii="Droid Sans Mono;monospace;monospace;Droid Sans Fallback" w:hAnsi="Droid Sans Mono;monospace;monospace;Droid Sans Fallback"/>
+          <w:b w:val="false"/>
+          <w:color w:val="9ABDF5"/>
+          <w:sz w:val="24"/>
+          <w:szCs w:val="24"/>
+          <w:highlight w:val="darkBlue"/>
+        </w:rPr>
+        <w:t xml:space="preserve"> {</w:t>
+      </w:r>
+    </w:p>
+    <w:p>
+      <w:pPr>
+        <w:pStyle w:val="Normal"/>
+        <w:bidi w:val="0"/>
+        <w:spacing w:lineRule="atLeast" w:line="360"/>
+        <w:jc w:val="left"/>
+        <w:rPr>
+          <w:rFonts w:ascii="Droid Sans Mono;monospace;monospace;Droid Sans Fallback" w:hAnsi="Droid Sans Mono;monospace;monospace;Droid Sans Fallback"/>
+          <w:b w:val="false"/>
+          <w:color w:val="A9B1D6"/>
+          <w:sz w:val="24"/>
+          <w:szCs w:val="24"/>
+          <w:highlight w:val="darkBlue"/>
+        </w:rPr>
+      </w:pPr>
+      <w:r>
+        <w:rPr>
+          <w:rFonts w:ascii="Droid Sans Mono;monospace;monospace;Droid Sans Fallback" w:hAnsi="Droid Sans Mono;monospace;monospace;Droid Sans Fallback"/>
+          <w:b w:val="false"/>
+          <w:color w:val="73DACA"/>
+          <w:sz w:val="24"/>
+          <w:szCs w:val="24"/>
+          <w:highlight w:val="darkBlue"/>
+        </w:rPr>
+        <w:t xml:space="preserve">templateUrl </w:t>
+      </w:r>
+      <w:r>
+        <w:rPr>
+          <w:rFonts w:ascii="Droid Sans Mono;monospace;monospace;Droid Sans Fallback" w:hAnsi="Droid Sans Mono;monospace;monospace;Droid Sans Fallback"/>
+          <w:b w:val="false"/>
+          <w:color w:val="89DDFF"/>
+          <w:sz w:val="24"/>
+          <w:szCs w:val="24"/>
+          <w:highlight w:val="darkBlue"/>
+        </w:rPr>
+        <w:t>:</w:t>
+      </w:r>
+      <w:r>
+        <w:rPr>
+          <w:rFonts w:ascii="Droid Sans Mono;monospace;monospace;Droid Sans Fallback" w:hAnsi="Droid Sans Mono;monospace;monospace;Droid Sans Fallback"/>
+          <w:b w:val="false"/>
+          <w:color w:val="9ABDF5"/>
+          <w:sz w:val="24"/>
+          <w:szCs w:val="24"/>
+          <w:highlight w:val="darkBlue"/>
+        </w:rPr>
+        <w:t xml:space="preserve"> </w:t>
+      </w:r>
+      <w:r>
+        <w:rPr>
+          <w:rFonts w:ascii="Droid Sans Mono;monospace;monospace;Droid Sans Fallback" w:hAnsi="Droid Sans Mono;monospace;monospace;Droid Sans Fallback"/>
+          <w:b w:val="false"/>
+          <w:color w:val="89DDFF"/>
+          <w:sz w:val="24"/>
+          <w:szCs w:val="24"/>
+          <w:highlight w:val="darkBlue"/>
+        </w:rPr>
+        <w:t>"</w:t>
+      </w:r>
+      <w:r>
+        <w:rPr>
+          <w:rFonts w:ascii="Droid Sans Mono;monospace;monospace;Droid Sans Fallback" w:hAnsi="Droid Sans Mono;monospace;monospace;Droid Sans Fallback"/>
+          <w:b w:val="false"/>
+          <w:color w:val="9ECE6A"/>
+          <w:sz w:val="24"/>
+          <w:szCs w:val="24"/>
+          <w:highlight w:val="darkBlue"/>
+        </w:rPr>
+        <w:t>templates/red.html</w:t>
+      </w:r>
+      <w:r>
+        <w:rPr>
+          <w:rFonts w:ascii="Droid Sans Mono;monospace;monospace;Droid Sans Fallback" w:hAnsi="Droid Sans Mono;monospace;monospace;Droid Sans Fallback"/>
+          <w:b w:val="false"/>
+          <w:color w:val="89DDFF"/>
+          <w:sz w:val="24"/>
+          <w:szCs w:val="24"/>
+          <w:highlight w:val="darkBlue"/>
+        </w:rPr>
+        <w:t>"</w:t>
+      </w:r>
+    </w:p>
+    <w:p>
+      <w:pPr>
+        <w:pStyle w:val="Normal"/>
+        <w:bidi w:val="0"/>
+        <w:spacing w:lineRule="atLeast" w:line="360"/>
+        <w:jc w:val="left"/>
+        <w:rPr>
+          <w:rFonts w:ascii="Droid Sans Mono;monospace;monospace;Droid Sans Fallback" w:hAnsi="Droid Sans Mono;monospace;monospace;Droid Sans Fallback"/>
+          <w:b w:val="false"/>
+          <w:color w:val="9ABDF5"/>
+          <w:sz w:val="24"/>
+          <w:szCs w:val="24"/>
+          <w:highlight w:val="darkBlue"/>
+        </w:rPr>
+      </w:pPr>
+      <w:r>
+        <w:rPr>
+          <w:rFonts w:ascii="Droid Sans Mono;monospace;monospace;Droid Sans Fallback" w:hAnsi="Droid Sans Mono;monospace;monospace;Droid Sans Fallback"/>
+          <w:b w:val="false"/>
+          <w:color w:val="9ABDF5"/>
+          <w:sz w:val="24"/>
+          <w:szCs w:val="24"/>
+          <w:highlight w:val="darkBlue"/>
+        </w:rPr>
+        <w:t>})</w:t>
+      </w:r>
+    </w:p>
+    <w:p>
+      <w:pPr>
+        <w:pStyle w:val="Normal"/>
+        <w:bidi w:val="0"/>
+        <w:spacing w:lineRule="atLeast" w:line="360"/>
+        <w:jc w:val="left"/>
+        <w:rPr>
+          <w:rFonts w:ascii="Droid Sans Mono;monospace;monospace;Droid Sans Fallback" w:hAnsi="Droid Sans Mono;monospace;monospace;Droid Sans Fallback"/>
+          <w:b w:val="false"/>
+          <w:color w:val="A9B1D6"/>
+          <w:sz w:val="24"/>
+          <w:szCs w:val="24"/>
+          <w:highlight w:val="darkBlue"/>
+        </w:rPr>
+      </w:pPr>
+      <w:r>
+        <w:rPr>
+          <w:rFonts w:ascii="Droid Sans Mono;monospace;monospace;Droid Sans Fallback" w:hAnsi="Droid Sans Mono;monospace;monospace;Droid Sans Fallback"/>
+          <w:b w:val="false"/>
+          <w:color w:val="89DDFF"/>
+          <w:sz w:val="24"/>
+          <w:szCs w:val="24"/>
+          <w:highlight w:val="darkBlue"/>
+        </w:rPr>
+        <w:t>.</w:t>
+      </w:r>
+      <w:r>
+        <w:rPr>
+          <w:rFonts w:ascii="Droid Sans Mono;monospace;monospace;Droid Sans Fallback" w:hAnsi="Droid Sans Mono;monospace;monospace;Droid Sans Fallback"/>
+          <w:b w:val="false"/>
+          <w:color w:val="7AA2F7"/>
+          <w:sz w:val="24"/>
+          <w:szCs w:val="24"/>
+          <w:highlight w:val="darkBlue"/>
+        </w:rPr>
+        <w:t>when</w:t>
+      </w:r>
+      <w:r>
+        <w:rPr>
+          <w:rFonts w:ascii="Droid Sans Mono;monospace;monospace;Droid Sans Fallback" w:hAnsi="Droid Sans Mono;monospace;monospace;Droid Sans Fallback"/>
+          <w:b w:val="false"/>
+          <w:color w:val="9ABDF5"/>
+          <w:sz w:val="24"/>
+          <w:szCs w:val="24"/>
+          <w:highlight w:val="darkBlue"/>
+        </w:rPr>
+        <w:t>(</w:t>
+      </w:r>
+      <w:r>
+        <w:rPr>
+          <w:rFonts w:ascii="Droid Sans Mono;monospace;monospace;Droid Sans Fallback" w:hAnsi="Droid Sans Mono;monospace;monospace;Droid Sans Fallback"/>
+          <w:b w:val="false"/>
+          <w:color w:val="89DDFF"/>
+          <w:sz w:val="24"/>
+          <w:szCs w:val="24"/>
+          <w:highlight w:val="darkBlue"/>
+        </w:rPr>
+        <w:t>"</w:t>
+      </w:r>
+      <w:r>
+        <w:rPr>
+          <w:rFonts w:ascii="Droid Sans Mono;monospace;monospace;Droid Sans Fallback" w:hAnsi="Droid Sans Mono;monospace;monospace;Droid Sans Fallback"/>
+          <w:b w:val="false"/>
+          <w:color w:val="9ECE6A"/>
+          <w:sz w:val="24"/>
+          <w:szCs w:val="24"/>
+          <w:highlight w:val="darkBlue"/>
+        </w:rPr>
+        <w:t>/blue</w:t>
+      </w:r>
+      <w:r>
+        <w:rPr>
+          <w:rFonts w:ascii="Droid Sans Mono;monospace;monospace;Droid Sans Fallback" w:hAnsi="Droid Sans Mono;monospace;monospace;Droid Sans Fallback"/>
+          <w:b w:val="false"/>
+          <w:color w:val="89DDFF"/>
+          <w:sz w:val="24"/>
+          <w:szCs w:val="24"/>
+          <w:highlight w:val="darkBlue"/>
+        </w:rPr>
+        <w:t>",</w:t>
+      </w:r>
+      <w:r>
+        <w:rPr>
+          <w:rFonts w:ascii="Droid Sans Mono;monospace;monospace;Droid Sans Fallback" w:hAnsi="Droid Sans Mono;monospace;monospace;Droid Sans Fallback"/>
+          <w:b w:val="false"/>
+          <w:color w:val="9ABDF5"/>
+          <w:sz w:val="24"/>
+          <w:szCs w:val="24"/>
+          <w:highlight w:val="darkBlue"/>
+        </w:rPr>
+        <w:t xml:space="preserve"> {</w:t>
+      </w:r>
+    </w:p>
+    <w:p>
+      <w:pPr>
+        <w:pStyle w:val="Normal"/>
+        <w:bidi w:val="0"/>
+        <w:spacing w:lineRule="atLeast" w:line="360"/>
+        <w:jc w:val="left"/>
+        <w:rPr>
+          <w:rFonts w:ascii="Droid Sans Mono;monospace;monospace;Droid Sans Fallback" w:hAnsi="Droid Sans Mono;monospace;monospace;Droid Sans Fallback"/>
+          <w:b w:val="false"/>
+          <w:color w:val="A9B1D6"/>
+          <w:sz w:val="24"/>
+          <w:szCs w:val="24"/>
+          <w:highlight w:val="darkBlue"/>
+        </w:rPr>
+      </w:pPr>
+      <w:r>
+        <w:rPr>
+          <w:rFonts w:ascii="Droid Sans Mono;monospace;monospace;Droid Sans Fallback" w:hAnsi="Droid Sans Mono;monospace;monospace;Droid Sans Fallback"/>
+          <w:b w:val="false"/>
+          <w:color w:val="73DACA"/>
+          <w:sz w:val="24"/>
+          <w:szCs w:val="24"/>
+          <w:highlight w:val="darkBlue"/>
+        </w:rPr>
+        <w:t xml:space="preserve">templateUrl </w:t>
+      </w:r>
+      <w:r>
+        <w:rPr>
+          <w:rFonts w:ascii="Droid Sans Mono;monospace;monospace;Droid Sans Fallback" w:hAnsi="Droid Sans Mono;monospace;monospace;Droid Sans Fallback"/>
+          <w:b w:val="false"/>
+          <w:color w:val="89DDFF"/>
+          <w:sz w:val="24"/>
+          <w:szCs w:val="24"/>
+          <w:highlight w:val="darkBlue"/>
+        </w:rPr>
+        <w:t>:</w:t>
+      </w:r>
+      <w:r>
+        <w:rPr>
+          <w:rFonts w:ascii="Droid Sans Mono;monospace;monospace;Droid Sans Fallback" w:hAnsi="Droid Sans Mono;monospace;monospace;Droid Sans Fallback"/>
+          <w:b w:val="false"/>
+          <w:color w:val="9ABDF5"/>
+          <w:sz w:val="24"/>
+          <w:szCs w:val="24"/>
+          <w:highlight w:val="darkBlue"/>
+        </w:rPr>
+        <w:t xml:space="preserve"> </w:t>
+      </w:r>
+      <w:r>
+        <w:rPr>
+          <w:rFonts w:ascii="Droid Sans Mono;monospace;monospace;Droid Sans Fallback" w:hAnsi="Droid Sans Mono;monospace;monospace;Droid Sans Fallback"/>
+          <w:b w:val="false"/>
+          <w:color w:val="89DDFF"/>
+          <w:sz w:val="24"/>
+          <w:szCs w:val="24"/>
+          <w:highlight w:val="darkBlue"/>
+        </w:rPr>
+        <w:t>"</w:t>
+      </w:r>
+      <w:r>
+        <w:rPr>
+          <w:rFonts w:ascii="Droid Sans Mono;monospace;monospace;Droid Sans Fallback" w:hAnsi="Droid Sans Mono;monospace;monospace;Droid Sans Fallback"/>
+          <w:b w:val="false"/>
+          <w:color w:val="9ECE6A"/>
+          <w:sz w:val="24"/>
+          <w:szCs w:val="24"/>
+          <w:highlight w:val="darkBlue"/>
+        </w:rPr>
+        <w:t>templates/blue.html</w:t>
+      </w:r>
+      <w:r>
+        <w:rPr>
+          <w:rFonts w:ascii="Droid Sans Mono;monospace;monospace;Droid Sans Fallback" w:hAnsi="Droid Sans Mono;monospace;monospace;Droid Sans Fallback"/>
+          <w:b w:val="false"/>
+          <w:color w:val="89DDFF"/>
+          <w:sz w:val="24"/>
+          <w:szCs w:val="24"/>
+          <w:highlight w:val="darkBlue"/>
+        </w:rPr>
+        <w:t>"</w:t>
+      </w:r>
+    </w:p>
+    <w:p>
+      <w:pPr>
+        <w:pStyle w:val="Normal"/>
+        <w:bidi w:val="0"/>
+        <w:spacing w:lineRule="atLeast" w:line="360"/>
+        <w:jc w:val="left"/>
+        <w:rPr>
+          <w:rFonts w:ascii="Droid Sans Mono;monospace;monospace;Droid Sans Fallback" w:hAnsi="Droid Sans Mono;monospace;monospace;Droid Sans Fallback"/>
+          <w:b w:val="false"/>
+          <w:color w:val="9ABDF5"/>
+          <w:sz w:val="24"/>
+          <w:szCs w:val="24"/>
+          <w:highlight w:val="darkBlue"/>
+        </w:rPr>
+      </w:pPr>
+      <w:r>
+        <w:rPr>
+          <w:rFonts w:ascii="Droid Sans Mono;monospace;monospace;Droid Sans Fallback" w:hAnsi="Droid Sans Mono;monospace;monospace;Droid Sans Fallback"/>
+          <w:b w:val="false"/>
+          <w:color w:val="9ABDF5"/>
+          <w:sz w:val="24"/>
+          <w:szCs w:val="24"/>
+          <w:highlight w:val="darkBlue"/>
+        </w:rPr>
+        <w:t>})</w:t>
+      </w:r>
+    </w:p>
+    <w:p>
+      <w:pPr>
+        <w:pStyle w:val="Normal"/>
+        <w:bidi w:val="0"/>
+        <w:spacing w:lineRule="atLeast" w:line="360"/>
+        <w:jc w:val="left"/>
+        <w:rPr>
+          <w:rFonts w:ascii="Droid Sans Mono;monospace;monospace;Droid Sans Fallback" w:hAnsi="Droid Sans Mono;monospace;monospace;Droid Sans Fallback"/>
+          <w:b w:val="false"/>
+          <w:color w:val="A9B1D6"/>
+          <w:sz w:val="24"/>
+          <w:szCs w:val="24"/>
+          <w:highlight w:val="darkBlue"/>
+        </w:rPr>
+      </w:pPr>
+      <w:r>
+        <w:rPr>
+          <w:rFonts w:ascii="Droid Sans Mono;monospace;monospace;Droid Sans Fallback" w:hAnsi="Droid Sans Mono;monospace;monospace;Droid Sans Fallback"/>
+          <w:b w:val="false"/>
+          <w:color w:val="89DDFF"/>
+          <w:sz w:val="24"/>
+          <w:szCs w:val="24"/>
+          <w:highlight w:val="darkBlue"/>
+        </w:rPr>
+        <w:t>.</w:t>
+      </w:r>
+      <w:r>
+        <w:rPr>
+          <w:rFonts w:ascii="Droid Sans Mono;monospace;monospace;Droid Sans Fallback" w:hAnsi="Droid Sans Mono;monospace;monospace;Droid Sans Fallback"/>
+          <w:b w:val="false"/>
+          <w:color w:val="7AA2F7"/>
+          <w:sz w:val="24"/>
+          <w:szCs w:val="24"/>
+          <w:highlight w:val="darkBlue"/>
+        </w:rPr>
+        <w:t>when</w:t>
+      </w:r>
+      <w:r>
+        <w:rPr>
+          <w:rFonts w:ascii="Droid Sans Mono;monospace;monospace;Droid Sans Fallback" w:hAnsi="Droid Sans Mono;monospace;monospace;Droid Sans Fallback"/>
+          <w:b w:val="false"/>
+          <w:color w:val="9ABDF5"/>
+          <w:sz w:val="24"/>
+          <w:szCs w:val="24"/>
+          <w:highlight w:val="darkBlue"/>
+        </w:rPr>
+        <w:t>(</w:t>
+      </w:r>
+      <w:r>
+        <w:rPr>
+          <w:rFonts w:ascii="Droid Sans Mono;monospace;monospace;Droid Sans Fallback" w:hAnsi="Droid Sans Mono;monospace;monospace;Droid Sans Fallback"/>
+          <w:b w:val="false"/>
+          <w:color w:val="89DDFF"/>
+          <w:sz w:val="24"/>
+          <w:szCs w:val="24"/>
+          <w:highlight w:val="darkBlue"/>
+        </w:rPr>
+        <w:t>"</w:t>
+      </w:r>
+      <w:r>
+        <w:rPr>
+          <w:rFonts w:ascii="Droid Sans Mono;monospace;monospace;Droid Sans Fallback" w:hAnsi="Droid Sans Mono;monospace;monospace;Droid Sans Fallback"/>
+          <w:b w:val="false"/>
+          <w:color w:val="9ECE6A"/>
+          <w:sz w:val="24"/>
+          <w:szCs w:val="24"/>
+          <w:highlight w:val="darkBlue"/>
+        </w:rPr>
+        <w:t>/green</w:t>
+      </w:r>
+      <w:r>
+        <w:rPr>
+          <w:rFonts w:ascii="Droid Sans Mono;monospace;monospace;Droid Sans Fallback" w:hAnsi="Droid Sans Mono;monospace;monospace;Droid Sans Fallback"/>
+          <w:b w:val="false"/>
+          <w:color w:val="89DDFF"/>
+          <w:sz w:val="24"/>
+          <w:szCs w:val="24"/>
+          <w:highlight w:val="darkBlue"/>
+        </w:rPr>
+        <w:t>",</w:t>
+      </w:r>
+      <w:r>
+        <w:rPr>
+          <w:rFonts w:ascii="Droid Sans Mono;monospace;monospace;Droid Sans Fallback" w:hAnsi="Droid Sans Mono;monospace;monospace;Droid Sans Fallback"/>
+          <w:b w:val="false"/>
+          <w:color w:val="9ABDF5"/>
+          <w:sz w:val="24"/>
+          <w:szCs w:val="24"/>
+          <w:highlight w:val="darkBlue"/>
+        </w:rPr>
+        <w:t xml:space="preserve"> {</w:t>
+      </w:r>
+    </w:p>
+    <w:p>
+      <w:pPr>
+        <w:pStyle w:val="Normal"/>
+        <w:bidi w:val="0"/>
+        <w:spacing w:lineRule="atLeast" w:line="360"/>
+        <w:jc w:val="left"/>
+        <w:rPr>
+          <w:rFonts w:ascii="Droid Sans Mono;monospace;monospace;Droid Sans Fallback" w:hAnsi="Droid Sans Mono;monospace;monospace;Droid Sans Fallback"/>
+          <w:b w:val="false"/>
+          <w:color w:val="A9B1D6"/>
+          <w:sz w:val="24"/>
+          <w:szCs w:val="24"/>
+          <w:highlight w:val="darkBlue"/>
+        </w:rPr>
+      </w:pPr>
+      <w:r>
+        <w:rPr>
+          <w:rFonts w:ascii="Droid Sans Mono;monospace;monospace;Droid Sans Fallback" w:hAnsi="Droid Sans Mono;monospace;monospace;Droid Sans Fallback"/>
+          <w:b w:val="false"/>
+          <w:color w:val="73DACA"/>
+          <w:sz w:val="24"/>
+          <w:szCs w:val="24"/>
+          <w:highlight w:val="darkBlue"/>
+        </w:rPr>
+        <w:t xml:space="preserve">templateUrl </w:t>
+      </w:r>
+      <w:r>
+        <w:rPr>
+          <w:rFonts w:ascii="Droid Sans Mono;monospace;monospace;Droid Sans Fallback" w:hAnsi="Droid Sans Mono;monospace;monospace;Droid Sans Fallback"/>
+          <w:b w:val="false"/>
+          <w:color w:val="89DDFF"/>
+          <w:sz w:val="24"/>
+          <w:szCs w:val="24"/>
+          <w:highlight w:val="darkBlue"/>
+        </w:rPr>
+        <w:t>:</w:t>
+      </w:r>
+      <w:r>
+        <w:rPr>
+          <w:rFonts w:ascii="Droid Sans Mono;monospace;monospace;Droid Sans Fallback" w:hAnsi="Droid Sans Mono;monospace;monospace;Droid Sans Fallback"/>
+          <w:b w:val="false"/>
+          <w:color w:val="9ABDF5"/>
+          <w:sz w:val="24"/>
+          <w:szCs w:val="24"/>
+          <w:highlight w:val="darkBlue"/>
+        </w:rPr>
+        <w:t xml:space="preserve"> </w:t>
+      </w:r>
+      <w:r>
+        <w:rPr>
+          <w:rFonts w:ascii="Droid Sans Mono;monospace;monospace;Droid Sans Fallback" w:hAnsi="Droid Sans Mono;monospace;monospace;Droid Sans Fallback"/>
+          <w:b w:val="false"/>
+          <w:color w:val="89DDFF"/>
+          <w:sz w:val="24"/>
+          <w:szCs w:val="24"/>
+          <w:highlight w:val="darkBlue"/>
+        </w:rPr>
+        <w:t>"</w:t>
+      </w:r>
+      <w:r>
+        <w:rPr>
+          <w:rFonts w:ascii="Droid Sans Mono;monospace;monospace;Droid Sans Fallback" w:hAnsi="Droid Sans Mono;monospace;monospace;Droid Sans Fallback"/>
+          <w:b w:val="false"/>
+          <w:color w:val="9ECE6A"/>
+          <w:sz w:val="24"/>
+          <w:szCs w:val="24"/>
+          <w:highlight w:val="darkBlue"/>
+        </w:rPr>
+        <w:t>templates/green.html</w:t>
+      </w:r>
+      <w:r>
+        <w:rPr>
+          <w:rFonts w:ascii="Droid Sans Mono;monospace;monospace;Droid Sans Fallback" w:hAnsi="Droid Sans Mono;monospace;monospace;Droid Sans Fallback"/>
+          <w:b w:val="false"/>
+          <w:color w:val="89DDFF"/>
+          <w:sz w:val="24"/>
+          <w:szCs w:val="24"/>
+          <w:highlight w:val="darkBlue"/>
+        </w:rPr>
+        <w:t>"</w:t>
+      </w:r>
+    </w:p>
+    <w:p>
+      <w:pPr>
+        <w:pStyle w:val="Normal"/>
+        <w:bidi w:val="0"/>
+        <w:spacing w:lineRule="atLeast" w:line="360"/>
+        <w:jc w:val="left"/>
+        <w:rPr>
+          <w:rFonts w:ascii="Droid Sans Mono;monospace;monospace;Droid Sans Fallback" w:hAnsi="Droid Sans Mono;monospace;monospace;Droid Sans Fallback"/>
+          <w:b w:val="false"/>
+          <w:color w:val="A9B1D6"/>
+          <w:sz w:val="24"/>
+          <w:szCs w:val="24"/>
+          <w:highlight w:val="darkBlue"/>
+        </w:rPr>
+      </w:pPr>
+      <w:r>
+        <w:rPr>
+          <w:rFonts w:ascii="Droid Sans Mono;monospace;monospace;Droid Sans Fallback" w:hAnsi="Droid Sans Mono;monospace;monospace;Droid Sans Fallback"/>
+          <w:b w:val="false"/>
+          <w:color w:val="9ABDF5"/>
+          <w:sz w:val="24"/>
+          <w:szCs w:val="24"/>
+          <w:highlight w:val="darkBlue"/>
+        </w:rPr>
+        <w:t>})</w:t>
+      </w:r>
+      <w:r>
+        <w:rPr>
+          <w:rFonts w:ascii="Droid Sans Mono;monospace;monospace;Droid Sans Fallback" w:hAnsi="Droid Sans Mono;monospace;monospace;Droid Sans Fallback"/>
+          <w:b w:val="false"/>
+          <w:color w:val="89DDFF"/>
+          <w:sz w:val="24"/>
+          <w:szCs w:val="24"/>
+          <w:highlight w:val="darkBlue"/>
+        </w:rPr>
+        <w:t>;</w:t>
+      </w:r>
+    </w:p>
+    <w:p>
+      <w:pPr>
+        <w:pStyle w:val="Normal"/>
+        <w:bidi w:val="0"/>
+        <w:spacing w:lineRule="atLeast" w:line="360"/>
+        <w:jc w:val="left"/>
+        <w:rPr>
+          <w:rFonts w:ascii="Droid Sans Mono;monospace;monospace;Droid Sans Fallback" w:hAnsi="Droid Sans Mono;monospace;monospace;Droid Sans Fallback"/>
+          <w:b w:val="false"/>
+          <w:color w:val="A9B1D6"/>
+          <w:sz w:val="24"/>
+          <w:szCs w:val="24"/>
+          <w:highlight w:val="darkBlue"/>
+        </w:rPr>
+      </w:pPr>
+      <w:r>
+        <w:rPr>
+          <w:rFonts w:ascii="Droid Sans Mono;monospace;monospace;Droid Sans Fallback" w:hAnsi="Droid Sans Mono;monospace;monospace;Droid Sans Fallback"/>
+          <w:b w:val="false"/>
+          <w:color w:val="9ABDF5"/>
+          <w:sz w:val="24"/>
+          <w:szCs w:val="24"/>
+          <w:highlight w:val="darkBlue"/>
+        </w:rPr>
+        <w:t>})</w:t>
+      </w:r>
+      <w:r>
+        <w:rPr>
+          <w:rFonts w:ascii="Droid Sans Mono;monospace;monospace;Droid Sans Fallback" w:hAnsi="Droid Sans Mono;monospace;monospace;Droid Sans Fallback"/>
+          <w:b w:val="false"/>
+          <w:color w:val="89DDFF"/>
+          <w:sz w:val="24"/>
+          <w:szCs w:val="24"/>
+          <w:highlight w:val="darkBlue"/>
+        </w:rPr>
+        <w:t>;</w:t>
+      </w:r>
+    </w:p>
+    <w:p>
+      <w:pPr>
+        <w:pStyle w:val="TextBody"/>
+        <w:bidi w:val="0"/>
+        <w:jc w:val="left"/>
+        <w:rPr>
+          <w:b w:val="false"/>
+          <w:b w:val="false"/>
+          <w:bCs w:val="false"/>
+          <w:sz w:val="24"/>
+          <w:szCs w:val="24"/>
+        </w:rPr>
+      </w:pPr>
+      <w:r>
+        <w:rPr>
+          <w:b w:val="false"/>
+          <w:bCs w:val="false"/>
+          <w:sz w:val="24"/>
+          <w:szCs w:val="24"/>
+        </w:rPr>
+      </w:r>
+    </w:p>
+    <w:p>
+      <w:pPr>
+        <w:pStyle w:val="TextBody"/>
+        <w:bidi w:val="0"/>
+        <w:jc w:val="left"/>
+        <w:rPr>
+          <w:b/>
+          <w:b/>
+          <w:bCs/>
+          <w:sz w:val="24"/>
+          <w:szCs w:val="24"/>
+        </w:rPr>
+      </w:pPr>
+      <w:r>
+        <w:rPr>
+          <w:b/>
+          <w:bCs/>
+          <w:sz w:val="24"/>
+          <w:szCs w:val="24"/>
+        </w:rPr>
+        <w:t>STEP 4</w:t>
+      </w:r>
+    </w:p>
+    <w:p>
+      <w:pPr>
+        <w:pStyle w:val="TextBody"/>
+        <w:bidi w:val="0"/>
+        <w:jc w:val="left"/>
+        <w:rPr>
+          <w:b w:val="false"/>
+          <w:b w:val="false"/>
+          <w:bCs w:val="false"/>
+          <w:sz w:val="24"/>
+          <w:szCs w:val="24"/>
+        </w:rPr>
+      </w:pPr>
+      <w:r>
+        <w:rPr>
+          <w:b w:val="false"/>
+          <w:bCs w:val="false"/>
+          <w:sz w:val="24"/>
+          <w:szCs w:val="24"/>
+        </w:rPr>
+        <w:t>save all the files and run on your localhost</w:t>
+      </w:r>
+    </w:p>
+    <w:p>
+      <w:pPr>
+        <w:pStyle w:val="TextBody"/>
+        <w:bidi w:val="0"/>
+        <w:jc w:val="left"/>
+        <w:rPr>
+          <w:b w:val="false"/>
+          <w:b w:val="false"/>
+          <w:bCs w:val="false"/>
+          <w:sz w:val="24"/>
+          <w:szCs w:val="24"/>
+        </w:rPr>
+      </w:pPr>
+      <w:r>
+        <w:rPr>
+          <w:b w:val="false"/>
+          <w:bCs w:val="false"/>
+          <w:sz w:val="24"/>
+          <w:szCs w:val="24"/>
+        </w:rPr>
+      </w:r>
+    </w:p>
+    <w:p>
+      <w:pPr>
+        <w:pStyle w:val="TextBody"/>
+        <w:bidi w:val="0"/>
+        <w:jc w:val="left"/>
+        <w:rPr>
+          <w:b/>
+          <w:b/>
+          <w:bCs/>
+          <w:sz w:val="32"/>
+          <w:szCs w:val="32"/>
+        </w:rPr>
+      </w:pPr>
+      <w:r>
+        <w:rPr>
+          <w:b/>
+          <w:bCs/>
+          <w:sz w:val="32"/>
+          <w:szCs w:val="32"/>
+        </w:rPr>
+        <w:t>Reference</w:t>
+      </w:r>
+    </w:p>
+    <w:p>
+      <w:pPr>
+        <w:pStyle w:val="TextBody"/>
+        <w:bidi w:val="0"/>
+        <w:jc w:val="left"/>
+        <w:rPr/>
+      </w:pPr>
+      <w:hyperlink r:id="rId5">
+        <w:r>
+          <w:rPr>
+            <w:rStyle w:val="InternetLink"/>
+            <w:b/>
+            <w:bCs/>
+            <w:sz w:val="24"/>
+            <w:szCs w:val="24"/>
+          </w:rPr>
+          <w:t>https://github.com/hanshir/angular-routing</w:t>
+        </w:r>
+      </w:hyperlink>
+    </w:p>
+    <w:p>
+      <w:pPr>
+        <w:pStyle w:val="TextBody"/>
+        <w:bidi w:val="0"/>
+        <w:spacing w:before="0" w:after="140"/>
+        <w:jc w:val="left"/>
+        <w:rPr>
+          <w:b/>
+          <w:b/>
+          <w:bCs/>
+          <w:sz w:val="24"/>
+          <w:szCs w:val="24"/>
+        </w:rPr>
+      </w:pPr>
+      <w:r>
+        <w:rPr>
+          <w:b/>
+          <w:bCs/>
+          <w:sz w:val="24"/>
+          <w:szCs w:val="24"/>
+        </w:rPr>
+        <w:t>https://github.com/hanshir/angular_controller</w:t>
       </w:r>
     </w:p>
     <w:sectPr>
@@ -1433,6 +5618,14 @@
       <w:color w:val="000080"/>
       <w:u w:val="single"/>
       <w:lang w:val="zxx" w:eastAsia="zxx" w:bidi="zxx"/>
+    </w:rPr>
+  </w:style>
+  <w:style w:type="character" w:styleId="StrongEmphasis">
+    <w:name w:val="Strong Emphasis"/>
+    <w:qFormat/>
+    <w:rPr>
+      <w:b/>
+      <w:bCs/>
     </w:rPr>
   </w:style>
   <w:style w:type="paragraph" w:styleId="Heading">

</xml_diff>